<commit_message>
add group-level DMD analysis
add group-level analysis to script
compare subject-level to group-level modes
visualize imaginary and real parts of mode
move images to results folder
</commit_message>
<xml_diff>
--- a/Reports/25-July-2024.docx
+++ b/Reports/25-July-2024.docx
@@ -1470,7 +1470,974 @@
         <w:pStyle w:val="MDPI31text"/>
       </w:pPr>
       <w:r>
-        <w:t>DMD is most often e</w:t>
+        <w:t>As a method arising from fluid dynamics,</w:t>
+      </w:r>
+      <w:r>
+        <w:t xml:space="preserve"> it should come as no surprise that</w:t>
+      </w:r>
+      <w:r>
+        <w:t xml:space="preserve"> </w:t>
+      </w:r>
+      <w:r>
+        <w:t>DMD is mos</w:t>
+      </w:r>
+      <w:r>
+        <w:t>t often used</w:t>
+      </w:r>
+      <w:r>
+        <w:t xml:space="preserve"> to analyze sequential</w:t>
+      </w:r>
+      <w:r>
+        <w:t>, time-resolved</w:t>
+      </w:r>
+      <w:r>
+        <w:t xml:space="preserve"> data</w:t>
+      </w:r>
+      <w:r>
+        <w:t xml:space="preserve">.  This means that the standard </w:t>
+      </w:r>
+      <w:r>
+        <w:lastRenderedPageBreak/>
+        <w:t xml:space="preserve">DMD algorithm assumes that any </w:t>
+      </w:r>
+      <w:r>
+        <w:t xml:space="preserve">data matrix </w:t>
+      </w:r>
+      <m:oMath>
+        <m:r>
+          <m:rPr>
+            <m:sty m:val="bi"/>
+          </m:rPr>
+          <w:rPr>
+            <w:rFonts w:ascii="Cambria Math" w:hAnsi="Cambria Math"/>
+          </w:rPr>
+          <m:t>Z</m:t>
+        </m:r>
+      </m:oMath>
+      <w:r>
+        <w:t xml:space="preserve"> contains both the inputs and outputs of the system</w:t>
+      </w:r>
+      <w:r>
+        <w:t xml:space="preserve"> </w:t>
+      </w:r>
+      <m:oMath>
+        <m:r>
+          <w:rPr>
+            <w:rFonts w:ascii="Cambria Math" w:hAnsi="Cambria Math"/>
+          </w:rPr>
+          <m:t>f</m:t>
+        </m:r>
+      </m:oMath>
+      <w:r>
+        <w:t xml:space="preserve"> under analysis: </w:t>
+      </w:r>
+      <m:oMath>
+        <m:sSub>
+          <m:sSubPr>
+            <m:ctrlPr>
+              <w:rPr>
+                <w:rFonts w:ascii="Cambria Math" w:hAnsi="Cambria Math"/>
+                <w:i/>
+              </w:rPr>
+            </m:ctrlPr>
+          </m:sSubPr>
+          <m:e>
+            <m:r>
+              <w:rPr>
+                <w:rFonts w:ascii="Cambria Math" w:hAnsi="Cambria Math"/>
+              </w:rPr>
+              <m:t>z</m:t>
+            </m:r>
+          </m:e>
+          <m:sub>
+            <m:r>
+              <w:rPr>
+                <w:rFonts w:ascii="Cambria Math" w:hAnsi="Cambria Math"/>
+              </w:rPr>
+              <m:t>k</m:t>
+            </m:r>
+            <m:r>
+              <w:rPr>
+                <w:rFonts w:ascii="Cambria Math" w:hAnsi="Cambria Math"/>
+              </w:rPr>
+              <m:t>+1</m:t>
+            </m:r>
+          </m:sub>
+        </m:sSub>
+        <m:r>
+          <w:rPr>
+            <w:rFonts w:ascii="Cambria Math" w:hAnsi="Cambria Math"/>
+          </w:rPr>
+          <m:t>=f</m:t>
+        </m:r>
+        <m:d>
+          <m:dPr>
+            <m:ctrlPr>
+              <w:rPr>
+                <w:rFonts w:ascii="Cambria Math" w:hAnsi="Cambria Math"/>
+                <w:i/>
+              </w:rPr>
+            </m:ctrlPr>
+          </m:dPr>
+          <m:e>
+            <m:sSub>
+              <m:sSubPr>
+                <m:ctrlPr>
+                  <w:rPr>
+                    <w:rFonts w:ascii="Cambria Math" w:hAnsi="Cambria Math"/>
+                    <w:i/>
+                  </w:rPr>
+                </m:ctrlPr>
+              </m:sSubPr>
+              <m:e>
+                <m:r>
+                  <w:rPr>
+                    <w:rFonts w:ascii="Cambria Math" w:hAnsi="Cambria Math"/>
+                  </w:rPr>
+                  <m:t>z</m:t>
+                </m:r>
+              </m:e>
+              <m:sub>
+                <m:r>
+                  <w:rPr>
+                    <w:rFonts w:ascii="Cambria Math" w:hAnsi="Cambria Math"/>
+                  </w:rPr>
+                  <m:t>k</m:t>
+                </m:r>
+              </m:sub>
+            </m:sSub>
+          </m:e>
+        </m:d>
+      </m:oMath>
+      <w:r>
+        <w:t>.</w:t>
+      </w:r>
+      <w:r>
+        <w:t xml:space="preserve">  </w:t>
+      </w:r>
+      <m:oMath>
+        <m:r>
+          <w:rPr>
+            <w:rFonts w:ascii="Cambria Math" w:hAnsi="Cambria Math"/>
+          </w:rPr>
+          <m:t>f</m:t>
+        </m:r>
+      </m:oMath>
+      <w:r>
+        <w:t xml:space="preserve"> is generally unknown and may be nonlinear; however, Koopman operator theory states that a linear operator </w:t>
+      </w:r>
+      <m:oMath>
+        <m:r>
+          <m:rPr>
+            <m:sty m:val="bi"/>
+          </m:rPr>
+          <w:rPr>
+            <w:rFonts w:ascii="Cambria Math" w:hAnsi="Cambria Math"/>
+          </w:rPr>
+          <m:t>A</m:t>
+        </m:r>
+      </m:oMath>
+      <w:r>
+        <w:t xml:space="preserve"> which approximates these dynamics exist</w:t>
+      </w:r>
+      <w:r>
+        <w:t>s</w:t>
+      </w:r>
+      <w:r>
+        <w:t>.</w:t>
+      </w:r>
+      <w:r>
+        <w:t xml:space="preserve">  </w:t>
+      </w:r>
+      <w:r>
+        <w:t xml:space="preserve">This </w:t>
+      </w:r>
+      <w:r>
+        <w:t>operator</w:t>
+      </w:r>
+      <w:r>
+        <w:t xml:space="preserve"> is usually found via an </w:t>
+      </w:r>
+      <w:r>
+        <w:t xml:space="preserve">extension of singular value decomposition (SVD) </w:t>
+      </w:r>
+      <w:sdt>
+        <w:sdtPr>
+          <w:tag w:val="MENDELEY_CITATION_v3_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"/>
+          <w:id w:val="-1013755564"/>
+          <w:placeholder>
+            <w:docPart w:val="9C504B38987BAE45915F900D798A062B"/>
+          </w:placeholder>
+        </w:sdtPr>
+        <w:sdtContent>
+          <w:r>
+            <w:t>[4]</w:t>
+          </w:r>
+        </w:sdtContent>
+      </w:sdt>
+      <w:r>
+        <w:t xml:space="preserve">, which has proven more stable than the original companion matrix-based formulation </w:t>
+      </w:r>
+      <w:sdt>
+        <w:sdtPr>
+          <w:tag w:val="MENDELEY_CITATION_v3_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"/>
+          <w:id w:val="-1504962941"/>
+          <w:placeholder>
+            <w:docPart w:val="9C504B38987BAE45915F900D798A062B"/>
+          </w:placeholder>
+        </w:sdtPr>
+        <w:sdtContent>
+          <w:r>
+            <w:t>[3]</w:t>
+          </w:r>
+        </w:sdtContent>
+      </w:sdt>
+      <w:r>
+        <w:t>.</w:t>
+      </w:r>
+      <w:r>
+        <w:t xml:space="preserve"> </w:t>
+      </w:r>
+      <w:r>
+        <w:t xml:space="preserve"> T</w:t>
+      </w:r>
+      <w:r>
+        <w:t>he researcher</w:t>
+      </w:r>
+      <w:r>
+        <w:t xml:space="preserve"> separates the data matrix </w:t>
+      </w:r>
+      <m:oMath>
+        <m:r>
+          <m:rPr>
+            <m:sty m:val="bi"/>
+          </m:rPr>
+          <w:rPr>
+            <w:rFonts w:ascii="Cambria Math" w:hAnsi="Cambria Math"/>
+          </w:rPr>
+          <m:t>Z</m:t>
+        </m:r>
+      </m:oMath>
+      <w:r>
+        <w:t xml:space="preserve"> into </w:t>
+      </w:r>
+      <w:r>
+        <w:t>inputs</w:t>
+      </w:r>
+      <w:r>
+        <w:t xml:space="preserve"> </w:t>
+      </w:r>
+      <m:oMath>
+        <m:r>
+          <m:rPr>
+            <m:sty m:val="bi"/>
+          </m:rPr>
+          <w:rPr>
+            <w:rFonts w:ascii="Cambria Math" w:hAnsi="Cambria Math"/>
+          </w:rPr>
+          <m:t>X</m:t>
+        </m:r>
+        <m:r>
+          <w:rPr>
+            <w:rFonts w:ascii="Cambria Math" w:hAnsi="Cambria Math"/>
+          </w:rPr>
+          <m:t xml:space="preserve">= </m:t>
+        </m:r>
+        <m:d>
+          <m:dPr>
+            <m:begChr m:val="["/>
+            <m:endChr m:val="]"/>
+            <m:ctrlPr>
+              <w:rPr>
+                <w:rFonts w:ascii="Cambria Math" w:hAnsi="Cambria Math"/>
+                <w:i/>
+              </w:rPr>
+            </m:ctrlPr>
+          </m:dPr>
+          <m:e>
+            <m:sSub>
+              <m:sSubPr>
+                <m:ctrlPr>
+                  <w:rPr>
+                    <w:rFonts w:ascii="Cambria Math" w:hAnsi="Cambria Math"/>
+                    <w:i/>
+                  </w:rPr>
+                </m:ctrlPr>
+              </m:sSubPr>
+              <m:e>
+                <m:r>
+                  <w:rPr>
+                    <w:rFonts w:ascii="Cambria Math" w:hAnsi="Cambria Math"/>
+                  </w:rPr>
+                  <m:t>z</m:t>
+                </m:r>
+              </m:e>
+              <m:sub>
+                <m:r>
+                  <w:rPr>
+                    <w:rFonts w:ascii="Cambria Math" w:hAnsi="Cambria Math"/>
+                  </w:rPr>
+                  <m:t>1</m:t>
+                </m:r>
+              </m:sub>
+            </m:sSub>
+            <m:r>
+              <w:rPr>
+                <w:rFonts w:ascii="Cambria Math" w:hAnsi="Cambria Math"/>
+              </w:rPr>
+              <m:t>…</m:t>
+            </m:r>
+            <m:sSub>
+              <m:sSubPr>
+                <m:ctrlPr>
+                  <w:rPr>
+                    <w:rFonts w:ascii="Cambria Math" w:hAnsi="Cambria Math"/>
+                    <w:i/>
+                  </w:rPr>
+                </m:ctrlPr>
+              </m:sSubPr>
+              <m:e>
+                <m:r>
+                  <w:rPr>
+                    <w:rFonts w:ascii="Cambria Math" w:hAnsi="Cambria Math"/>
+                  </w:rPr>
+                  <m:t>z</m:t>
+                </m:r>
+              </m:e>
+              <m:sub>
+                <m:r>
+                  <w:rPr>
+                    <w:rFonts w:ascii="Cambria Math" w:hAnsi="Cambria Math"/>
+                  </w:rPr>
+                  <m:t>m-1</m:t>
+                </m:r>
+              </m:sub>
+            </m:sSub>
+          </m:e>
+        </m:d>
+      </m:oMath>
+      <w:r>
+        <w:t xml:space="preserve"> and outputs </w:t>
+      </w:r>
+      <m:oMath>
+        <m:r>
+          <m:rPr>
+            <m:sty m:val="bi"/>
+          </m:rPr>
+          <w:rPr>
+            <w:rFonts w:ascii="Cambria Math" w:hAnsi="Cambria Math"/>
+          </w:rPr>
+          <m:t>Y</m:t>
+        </m:r>
+        <m:r>
+          <w:rPr>
+            <w:rFonts w:ascii="Cambria Math" w:hAnsi="Cambria Math"/>
+          </w:rPr>
+          <m:t xml:space="preserve">= </m:t>
+        </m:r>
+        <m:d>
+          <m:dPr>
+            <m:begChr m:val="["/>
+            <m:endChr m:val="]"/>
+            <m:ctrlPr>
+              <w:rPr>
+                <w:rFonts w:ascii="Cambria Math" w:hAnsi="Cambria Math"/>
+                <w:i/>
+              </w:rPr>
+            </m:ctrlPr>
+          </m:dPr>
+          <m:e>
+            <m:sSub>
+              <m:sSubPr>
+                <m:ctrlPr>
+                  <w:rPr>
+                    <w:rFonts w:ascii="Cambria Math" w:hAnsi="Cambria Math"/>
+                    <w:i/>
+                  </w:rPr>
+                </m:ctrlPr>
+              </m:sSubPr>
+              <m:e>
+                <m:r>
+                  <w:rPr>
+                    <w:rFonts w:ascii="Cambria Math" w:hAnsi="Cambria Math"/>
+                  </w:rPr>
+                  <m:t>z</m:t>
+                </m:r>
+              </m:e>
+              <m:sub>
+                <m:r>
+                  <w:rPr>
+                    <w:rFonts w:ascii="Cambria Math" w:hAnsi="Cambria Math"/>
+                  </w:rPr>
+                  <m:t>2</m:t>
+                </m:r>
+              </m:sub>
+            </m:sSub>
+            <m:r>
+              <w:rPr>
+                <w:rFonts w:ascii="Cambria Math" w:hAnsi="Cambria Math"/>
+              </w:rPr>
+              <m:t>…</m:t>
+            </m:r>
+            <m:sSub>
+              <m:sSubPr>
+                <m:ctrlPr>
+                  <w:rPr>
+                    <w:rFonts w:ascii="Cambria Math" w:hAnsi="Cambria Math"/>
+                    <w:i/>
+                  </w:rPr>
+                </m:ctrlPr>
+              </m:sSubPr>
+              <m:e>
+                <m:r>
+                  <w:rPr>
+                    <w:rFonts w:ascii="Cambria Math" w:hAnsi="Cambria Math"/>
+                  </w:rPr>
+                  <m:t>z</m:t>
+                </m:r>
+              </m:e>
+              <m:sub>
+                <m:r>
+                  <w:rPr>
+                    <w:rFonts w:ascii="Cambria Math" w:hAnsi="Cambria Math"/>
+                  </w:rPr>
+                  <m:t>m</m:t>
+                </m:r>
+              </m:sub>
+            </m:sSub>
+          </m:e>
+        </m:d>
+      </m:oMath>
+      <w:r>
+        <w:t xml:space="preserve">.  He then computes the singular value decomposition of </w:t>
+      </w:r>
+      <m:oMath>
+        <m:r>
+          <m:rPr>
+            <m:sty m:val="bi"/>
+          </m:rPr>
+          <w:rPr>
+            <w:rFonts w:ascii="Cambria Math" w:hAnsi="Cambria Math"/>
+          </w:rPr>
+          <m:t>X</m:t>
+        </m:r>
+        <m:r>
+          <m:rPr>
+            <m:sty m:val="bi"/>
+          </m:rPr>
+          <w:rPr>
+            <w:rFonts w:ascii="Cambria Math" w:hAnsi="Cambria Math"/>
+          </w:rPr>
+          <m:t xml:space="preserve"> </m:t>
+        </m:r>
+        <m:d>
+          <m:dPr>
+            <m:ctrlPr>
+              <w:rPr>
+                <w:rFonts w:ascii="Cambria Math" w:hAnsi="Cambria Math"/>
+                <w:b/>
+                <w:bCs/>
+                <w:i/>
+              </w:rPr>
+            </m:ctrlPr>
+          </m:dPr>
+          <m:e>
+            <m:r>
+              <m:rPr>
+                <m:sty m:val="bi"/>
+              </m:rPr>
+              <w:rPr>
+                <w:rFonts w:ascii="Cambria Math" w:hAnsi="Cambria Math"/>
+              </w:rPr>
+              <m:t>X</m:t>
+            </m:r>
+            <m:r>
+              <w:rPr>
+                <w:rFonts w:ascii="Cambria Math" w:hAnsi="Cambria Math"/>
+              </w:rPr>
+              <m:t>=</m:t>
+            </m:r>
+            <m:r>
+              <m:rPr>
+                <m:sty m:val="bi"/>
+              </m:rPr>
+              <w:rPr>
+                <w:rFonts w:ascii="Cambria Math" w:hAnsi="Cambria Math"/>
+              </w:rPr>
+              <m:t>U</m:t>
+            </m:r>
+            <m:r>
+              <m:rPr>
+                <m:sty m:val="b"/>
+              </m:rPr>
+              <w:rPr>
+                <w:rFonts w:ascii="Cambria Math" w:hAnsi="Cambria Math"/>
+              </w:rPr>
+              <m:t>Σ</m:t>
+            </m:r>
+            <m:sSup>
+              <m:sSupPr>
+                <m:ctrlPr>
+                  <w:rPr>
+                    <w:rFonts w:ascii="Cambria Math" w:hAnsi="Cambria Math"/>
+                    <w:b/>
+                    <w:bCs/>
+                    <w:i/>
+                  </w:rPr>
+                </m:ctrlPr>
+              </m:sSupPr>
+              <m:e>
+                <m:r>
+                  <m:rPr>
+                    <m:sty m:val="bi"/>
+                  </m:rPr>
+                  <w:rPr>
+                    <w:rFonts w:ascii="Cambria Math" w:hAnsi="Cambria Math"/>
+                  </w:rPr>
+                  <m:t>V</m:t>
+                </m:r>
+              </m:e>
+              <m:sup>
+                <m:r>
+                  <m:rPr>
+                    <m:sty m:val="bi"/>
+                  </m:rPr>
+                  <w:rPr>
+                    <w:rFonts w:ascii="Cambria Math" w:hAnsi="Cambria Math"/>
+                  </w:rPr>
+                  <m:t>*</m:t>
+                </m:r>
+              </m:sup>
+            </m:sSup>
+          </m:e>
+        </m:d>
+      </m:oMath>
+      <w:r>
+        <w:t xml:space="preserve"> and defines a new matrix </w:t>
+      </w:r>
+      <m:oMath>
+        <m:acc>
+          <m:accPr>
+            <m:chr m:val="̃"/>
+            <m:ctrlPr>
+              <w:rPr>
+                <w:rFonts w:ascii="Cambria Math" w:hAnsi="Cambria Math"/>
+                <w:b/>
+                <w:bCs/>
+                <w:i/>
+              </w:rPr>
+            </m:ctrlPr>
+          </m:accPr>
+          <m:e>
+            <m:r>
+              <m:rPr>
+                <m:sty m:val="bi"/>
+              </m:rPr>
+              <w:rPr>
+                <w:rFonts w:ascii="Cambria Math" w:hAnsi="Cambria Math"/>
+              </w:rPr>
+              <m:t>A</m:t>
+            </m:r>
+          </m:e>
+        </m:acc>
+        <m:r>
+          <m:rPr>
+            <m:sty m:val="bi"/>
+          </m:rPr>
+          <w:rPr>
+            <w:rFonts w:ascii="Cambria Math" w:hAnsi="Cambria Math"/>
+          </w:rPr>
+          <m:t>≜</m:t>
+        </m:r>
+        <m:sSup>
+          <m:sSupPr>
+            <m:ctrlPr>
+              <w:rPr>
+                <w:rFonts w:ascii="Cambria Math" w:hAnsi="Cambria Math"/>
+                <w:b/>
+                <w:bCs/>
+                <w:i/>
+              </w:rPr>
+            </m:ctrlPr>
+          </m:sSupPr>
+          <m:e>
+            <m:r>
+              <m:rPr>
+                <m:sty m:val="bi"/>
+              </m:rPr>
+              <w:rPr>
+                <w:rFonts w:ascii="Cambria Math" w:hAnsi="Cambria Math"/>
+              </w:rPr>
+              <m:t>U</m:t>
+            </m:r>
+          </m:e>
+          <m:sup>
+            <m:r>
+              <m:rPr>
+                <m:sty m:val="bi"/>
+              </m:rPr>
+              <w:rPr>
+                <w:rFonts w:ascii="Cambria Math" w:hAnsi="Cambria Math"/>
+              </w:rPr>
+              <m:t>*</m:t>
+            </m:r>
+          </m:sup>
+        </m:sSup>
+        <m:r>
+          <m:rPr>
+            <m:sty m:val="bi"/>
+          </m:rPr>
+          <w:rPr>
+            <w:rFonts w:ascii="Cambria Math" w:hAnsi="Cambria Math"/>
+          </w:rPr>
+          <m:t>YV</m:t>
+        </m:r>
+        <m:sSup>
+          <m:sSupPr>
+            <m:ctrlPr>
+              <w:rPr>
+                <w:rFonts w:ascii="Cambria Math" w:hAnsi="Cambria Math"/>
+                <w:b/>
+                <w:bCs/>
+              </w:rPr>
+            </m:ctrlPr>
+          </m:sSupPr>
+          <m:e>
+            <m:r>
+              <m:rPr>
+                <m:sty m:val="b"/>
+              </m:rPr>
+              <w:rPr>
+                <w:rFonts w:ascii="Cambria Math" w:hAnsi="Cambria Math"/>
+              </w:rPr>
+              <m:t>Σ</m:t>
+            </m:r>
+          </m:e>
+          <m:sup>
+            <m:r>
+              <m:rPr>
+                <m:sty m:val="bi"/>
+              </m:rPr>
+              <w:rPr>
+                <w:rFonts w:ascii="Cambria Math" w:hAnsi="Cambria Math"/>
+              </w:rPr>
+              <m:t>-</m:t>
+            </m:r>
+            <m:r>
+              <w:rPr>
+                <w:rFonts w:ascii="Cambria Math" w:hAnsi="Cambria Math"/>
+              </w:rPr>
+              <m:t>1</m:t>
+            </m:r>
+          </m:sup>
+        </m:sSup>
+      </m:oMath>
+      <w:r>
+        <w:t xml:space="preserve">.  </w:t>
+      </w:r>
+      <w:r>
+        <w:t>Th</w:t>
+      </w:r>
+      <w:r>
+        <w:t xml:space="preserve">is matrix </w:t>
+      </w:r>
+      <m:oMath>
+        <m:acc>
+          <m:accPr>
+            <m:chr m:val="̃"/>
+            <m:ctrlPr>
+              <w:rPr>
+                <w:rFonts w:ascii="Cambria Math" w:hAnsi="Cambria Math"/>
+                <w:b/>
+                <w:bCs/>
+                <w:i/>
+              </w:rPr>
+            </m:ctrlPr>
+          </m:accPr>
+          <m:e>
+            <m:r>
+              <m:rPr>
+                <m:sty m:val="bi"/>
+              </m:rPr>
+              <w:rPr>
+                <w:rFonts w:ascii="Cambria Math" w:hAnsi="Cambria Math"/>
+              </w:rPr>
+              <m:t>A</m:t>
+            </m:r>
+          </m:e>
+        </m:acc>
+      </m:oMath>
+      <w:r>
+        <w:t xml:space="preserve"> defines the</w:t>
+      </w:r>
+      <w:r>
+        <w:t xml:space="preserve"> dynamic mode decomposition</w:t>
+      </w:r>
+      <w:r>
+        <w:t xml:space="preserve"> </w:t>
+      </w:r>
+      <w:r>
+        <w:t>modes</w:t>
+      </w:r>
+      <w:r>
+        <w:t xml:space="preserve"> </w:t>
+      </w:r>
+      <m:oMath>
+        <m:r>
+          <m:rPr>
+            <m:sty m:val="bi"/>
+          </m:rPr>
+          <w:rPr>
+            <w:rFonts w:ascii="Cambria Math" w:hAnsi="Cambria Math"/>
+          </w:rPr>
+          <m:t>φ</m:t>
+        </m:r>
+      </m:oMath>
+      <w:r>
+        <w:t xml:space="preserve"> </w:t>
+      </w:r>
+      <w:r>
+        <w:t xml:space="preserve">and </w:t>
+      </w:r>
+      <w:r>
+        <w:t xml:space="preserve">eigenvalues </w:t>
+      </w:r>
+      <m:oMath>
+        <m:r>
+          <m:rPr>
+            <m:sty m:val="bi"/>
+          </m:rPr>
+          <w:rPr>
+            <w:rFonts w:ascii="Cambria Math" w:hAnsi="Cambria Math"/>
+          </w:rPr>
+          <m:t>λ</m:t>
+        </m:r>
+      </m:oMath>
+      <w:r>
+        <w:t xml:space="preserve"> </w:t>
+      </w:r>
+      <w:r>
+        <w:t xml:space="preserve">according to </w:t>
+      </w:r>
+      <m:oMath>
+        <m:acc>
+          <m:accPr>
+            <m:chr m:val="̃"/>
+            <m:ctrlPr>
+              <w:rPr>
+                <w:rFonts w:ascii="Cambria Math" w:hAnsi="Cambria Math"/>
+                <w:b/>
+                <w:bCs/>
+                <w:i/>
+              </w:rPr>
+            </m:ctrlPr>
+          </m:accPr>
+          <m:e>
+            <m:r>
+              <m:rPr>
+                <m:sty m:val="bi"/>
+              </m:rPr>
+              <w:rPr>
+                <w:rFonts w:ascii="Cambria Math" w:hAnsi="Cambria Math"/>
+              </w:rPr>
+              <m:t>A</m:t>
+            </m:r>
+          </m:e>
+        </m:acc>
+        <m:r>
+          <m:rPr>
+            <m:sty m:val="bi"/>
+          </m:rPr>
+          <w:rPr>
+            <w:rFonts w:ascii="Cambria Math" w:hAnsi="Cambria Math"/>
+          </w:rPr>
+          <m:t>w</m:t>
+        </m:r>
+        <m:r>
+          <w:rPr>
+            <w:rFonts w:ascii="Cambria Math" w:hAnsi="Cambria Math"/>
+          </w:rPr>
+          <m:t>=</m:t>
+        </m:r>
+        <m:r>
+          <m:rPr>
+            <m:sty m:val="bi"/>
+          </m:rPr>
+          <w:rPr>
+            <w:rFonts w:ascii="Cambria Math" w:hAnsi="Cambria Math"/>
+          </w:rPr>
+          <m:t>λ</m:t>
+        </m:r>
+        <m:r>
+          <m:rPr>
+            <m:sty m:val="bi"/>
+          </m:rPr>
+          <w:rPr>
+            <w:rFonts w:ascii="Cambria Math" w:hAnsi="Cambria Math"/>
+          </w:rPr>
+          <m:t>w</m:t>
+        </m:r>
+      </m:oMath>
+      <w:r>
+        <w:t xml:space="preserve"> and </w:t>
+      </w:r>
+      <m:oMath>
+        <m:r>
+          <m:rPr>
+            <m:sty m:val="bi"/>
+          </m:rPr>
+          <w:rPr>
+            <w:rFonts w:ascii="Cambria Math" w:hAnsi="Cambria Math"/>
+          </w:rPr>
+          <m:t>φ</m:t>
+        </m:r>
+        <m:r>
+          <w:rPr>
+            <w:rFonts w:ascii="Cambria Math" w:hAnsi="Cambria Math"/>
+          </w:rPr>
+          <m:t>≜</m:t>
+        </m:r>
+        <m:r>
+          <m:rPr>
+            <m:sty m:val="bi"/>
+          </m:rPr>
+          <w:rPr>
+            <w:rFonts w:ascii="Cambria Math" w:hAnsi="Cambria Math"/>
+          </w:rPr>
+          <m:t>Uw</m:t>
+        </m:r>
+      </m:oMath>
+      <w:r>
+        <w:t>.</w:t>
+      </w:r>
+      <w:r>
+        <w:t xml:space="preserve">  Each mode’s</w:t>
+      </w:r>
+      <w:r>
+        <w:t xml:space="preserve"> eigenvalue </w:t>
+      </w:r>
+      <m:oMath>
+        <m:r>
+          <w:rPr>
+            <w:rFonts w:ascii="Cambria Math" w:hAnsi="Cambria Math"/>
+          </w:rPr>
+          <m:t>λ</m:t>
+        </m:r>
+      </m:oMath>
+      <w:r>
+        <w:t xml:space="preserve"> defines its</w:t>
+      </w:r>
+      <w:r>
+        <w:t xml:space="preserve"> characteristic frequency</w:t>
+      </w:r>
+      <w:r>
+        <w:t xml:space="preserve"> </w:t>
+      </w:r>
+      <m:oMath>
+        <m:r>
+          <w:rPr>
+            <w:rFonts w:ascii="Cambria Math" w:hAnsi="Cambria Math"/>
+          </w:rPr>
+          <m:t>f</m:t>
+        </m:r>
+      </m:oMath>
+      <w:r>
+        <w:t xml:space="preserve"> according to the relation </w:t>
+      </w:r>
+      <m:oMath>
+        <m:r>
+          <w:rPr>
+            <w:rFonts w:ascii="Cambria Math" w:hAnsi="Cambria Math"/>
+          </w:rPr>
+          <m:t xml:space="preserve">f= </m:t>
+        </m:r>
+        <m:f>
+          <m:fPr>
+            <m:ctrlPr>
+              <w:rPr>
+                <w:rFonts w:ascii="Cambria Math" w:hAnsi="Cambria Math"/>
+                <w:i/>
+              </w:rPr>
+            </m:ctrlPr>
+          </m:fPr>
+          <m:num>
+            <m:func>
+              <m:funcPr>
+                <m:ctrlPr>
+                  <w:rPr>
+                    <w:rFonts w:ascii="Cambria Math" w:hAnsi="Cambria Math"/>
+                    <w:i/>
+                  </w:rPr>
+                </m:ctrlPr>
+              </m:funcPr>
+              <m:fName>
+                <m:r>
+                  <m:rPr>
+                    <m:sty m:val="p"/>
+                  </m:rPr>
+                  <w:rPr>
+                    <w:rFonts w:ascii="Cambria Math" w:hAnsi="Cambria Math"/>
+                  </w:rPr>
+                  <m:t>ln</m:t>
+                </m:r>
+              </m:fName>
+              <m:e>
+                <m:r>
+                  <w:rPr>
+                    <w:rFonts w:ascii="Cambria Math" w:hAnsi="Cambria Math"/>
+                  </w:rPr>
+                  <m:t>λ</m:t>
+                </m:r>
+              </m:e>
+            </m:func>
+          </m:num>
+          <m:den>
+            <m:r>
+              <w:rPr>
+                <w:rFonts w:ascii="Cambria Math" w:hAnsi="Cambria Math"/>
+              </w:rPr>
+              <m:t>2π</m:t>
+            </m:r>
+            <m:r>
+              <m:rPr>
+                <m:sty m:val="p"/>
+              </m:rPr>
+              <w:rPr>
+                <w:rFonts w:ascii="Cambria Math" w:hAnsi="Cambria Math"/>
+              </w:rPr>
+              <m:t>Δ</m:t>
+            </m:r>
+            <m:r>
+              <w:rPr>
+                <w:rFonts w:ascii="Cambria Math" w:hAnsi="Cambria Math"/>
+              </w:rPr>
+              <m:t>t</m:t>
+            </m:r>
+          </m:den>
+        </m:f>
+      </m:oMath>
+      <w:r>
+        <w:t xml:space="preserve">, with </w:t>
+      </w:r>
+      <m:oMath>
+        <m:r>
+          <m:rPr>
+            <m:sty m:val="p"/>
+          </m:rPr>
+          <w:rPr>
+            <w:rFonts w:ascii="Cambria Math" w:hAnsi="Cambria Math"/>
+          </w:rPr>
+          <m:t>Δ</m:t>
+        </m:r>
+        <m:r>
+          <w:rPr>
+            <w:rFonts w:ascii="Cambria Math" w:hAnsi="Cambria Math"/>
+          </w:rPr>
+          <m:t>t</m:t>
+        </m:r>
+      </m:oMath>
+      <w:r>
+        <w:t xml:space="preserve"> as the interval between data samples.</w:t>
       </w:r>
     </w:p>
     <w:p>
@@ -1483,14 +2450,555 @@
         <w:pStyle w:val="MDPI23heading3"/>
       </w:pPr>
       <w:r>
-        <w:lastRenderedPageBreak/>
         <w:t>2.4.2. Exact DMD</w:t>
       </w:r>
     </w:p>
     <w:p>
       <w:pPr>
         <w:pStyle w:val="MDPI31text"/>
-      </w:pPr>
+        <w:rPr>
+          <w:bCs/>
+        </w:rPr>
+      </w:pPr>
+      <w:r>
+        <w:t xml:space="preserve">While standard DMD assumes a sequential data matrix </w:t>
+      </w:r>
+      <m:oMath>
+        <m:r>
+          <m:rPr>
+            <m:sty m:val="bi"/>
+          </m:rPr>
+          <w:rPr>
+            <w:rFonts w:ascii="Cambria Math" w:hAnsi="Cambria Math"/>
+          </w:rPr>
+          <m:t>Z</m:t>
+        </m:r>
+      </m:oMath>
+      <w:r>
+        <w:t xml:space="preserve">, such that </w:t>
+      </w:r>
+      <m:oMath>
+        <m:sSub>
+          <m:sSubPr>
+            <m:ctrlPr>
+              <w:rPr>
+                <w:rFonts w:ascii="Cambria Math" w:hAnsi="Cambria Math"/>
+                <w:i/>
+              </w:rPr>
+            </m:ctrlPr>
+          </m:sSubPr>
+          <m:e>
+            <m:r>
+              <w:rPr>
+                <w:rFonts w:ascii="Cambria Math" w:hAnsi="Cambria Math"/>
+              </w:rPr>
+              <m:t>z</m:t>
+            </m:r>
+          </m:e>
+          <m:sub>
+            <m:r>
+              <w:rPr>
+                <w:rFonts w:ascii="Cambria Math" w:hAnsi="Cambria Math"/>
+              </w:rPr>
+              <m:t>k+1</m:t>
+            </m:r>
+          </m:sub>
+        </m:sSub>
+        <m:r>
+          <w:rPr>
+            <w:rFonts w:ascii="Cambria Math" w:hAnsi="Cambria Math"/>
+          </w:rPr>
+          <m:t>=f</m:t>
+        </m:r>
+        <m:d>
+          <m:dPr>
+            <m:ctrlPr>
+              <w:rPr>
+                <w:rFonts w:ascii="Cambria Math" w:hAnsi="Cambria Math"/>
+                <w:i/>
+              </w:rPr>
+            </m:ctrlPr>
+          </m:dPr>
+          <m:e>
+            <m:sSub>
+              <m:sSubPr>
+                <m:ctrlPr>
+                  <w:rPr>
+                    <w:rFonts w:ascii="Cambria Math" w:hAnsi="Cambria Math"/>
+                    <w:i/>
+                  </w:rPr>
+                </m:ctrlPr>
+              </m:sSubPr>
+              <m:e>
+                <m:r>
+                  <w:rPr>
+                    <w:rFonts w:ascii="Cambria Math" w:hAnsi="Cambria Math"/>
+                  </w:rPr>
+                  <m:t>z</m:t>
+                </m:r>
+              </m:e>
+              <m:sub>
+                <m:r>
+                  <w:rPr>
+                    <w:rFonts w:ascii="Cambria Math" w:hAnsi="Cambria Math"/>
+                  </w:rPr>
+                  <m:t>k</m:t>
+                </m:r>
+              </m:sub>
+            </m:sSub>
+          </m:e>
+        </m:d>
+      </m:oMath>
+      <w:r>
+        <w:t>, the</w:t>
+      </w:r>
+      <w:r>
+        <w:t xml:space="preserve"> mathematics do not necessarily require such an arrangement.  Indeed, so far as the linear algebra is concerned,</w:t>
+      </w:r>
+      <w:r>
+        <w:t xml:space="preserve"> </w:t>
+      </w:r>
+      <m:oMath>
+        <m:sSub>
+          <m:sSubPr>
+            <m:ctrlPr>
+              <w:rPr>
+                <w:rFonts w:ascii="Cambria Math" w:hAnsi="Cambria Math"/>
+                <w:i/>
+              </w:rPr>
+            </m:ctrlPr>
+          </m:sSubPr>
+          <m:e>
+            <m:r>
+              <w:rPr>
+                <w:rFonts w:ascii="Cambria Math" w:hAnsi="Cambria Math"/>
+              </w:rPr>
+              <m:t>z</m:t>
+            </m:r>
+          </m:e>
+          <m:sub>
+            <m:r>
+              <w:rPr>
+                <w:rFonts w:ascii="Cambria Math" w:hAnsi="Cambria Math"/>
+              </w:rPr>
+              <m:t>k+1</m:t>
+            </m:r>
+          </m:sub>
+        </m:sSub>
+      </m:oMath>
+      <w:r>
+        <w:t xml:space="preserve"> need not relate to </w:t>
+      </w:r>
+      <m:oMath>
+        <m:sSub>
+          <m:sSubPr>
+            <m:ctrlPr>
+              <w:rPr>
+                <w:rFonts w:ascii="Cambria Math" w:hAnsi="Cambria Math"/>
+                <w:i/>
+              </w:rPr>
+            </m:ctrlPr>
+          </m:sSubPr>
+          <m:e>
+            <m:r>
+              <w:rPr>
+                <w:rFonts w:ascii="Cambria Math" w:hAnsi="Cambria Math"/>
+              </w:rPr>
+              <m:t>z</m:t>
+            </m:r>
+          </m:e>
+          <m:sub>
+            <m:r>
+              <w:rPr>
+                <w:rFonts w:ascii="Cambria Math" w:hAnsi="Cambria Math"/>
+              </w:rPr>
+              <m:t>k</m:t>
+            </m:r>
+          </m:sub>
+        </m:sSub>
+      </m:oMath>
+      <w:r>
+        <w:t xml:space="preserve"> at all.  It is entirely possible to formulate </w:t>
+      </w:r>
+      <w:r>
+        <w:t xml:space="preserve">inputs </w:t>
+      </w:r>
+      <m:oMath>
+        <m:r>
+          <m:rPr>
+            <m:sty m:val="bi"/>
+          </m:rPr>
+          <w:rPr>
+            <w:rFonts w:ascii="Cambria Math" w:hAnsi="Cambria Math"/>
+          </w:rPr>
+          <m:t>X</m:t>
+        </m:r>
+      </m:oMath>
+      <w:r>
+        <w:t xml:space="preserve"> and outputs </w:t>
+      </w:r>
+      <m:oMath>
+        <m:r>
+          <m:rPr>
+            <m:sty m:val="bi"/>
+          </m:rPr>
+          <w:rPr>
+            <w:rFonts w:ascii="Cambria Math" w:hAnsi="Cambria Math"/>
+          </w:rPr>
+          <m:t>Y</m:t>
+        </m:r>
+      </m:oMath>
+      <w:r>
+        <w:t xml:space="preserve"> with any order of </w:t>
+      </w:r>
+      <w:r>
+        <w:t>column</w:t>
+      </w:r>
+      <w:r>
+        <w:t>s</w:t>
+      </w:r>
+      <w:r>
+        <w:t xml:space="preserve"> </w:t>
+      </w:r>
+      <m:oMath>
+        <m:r>
+          <m:rPr>
+            <m:sty m:val="bi"/>
+          </m:rPr>
+          <w:rPr>
+            <w:rFonts w:ascii="Cambria Math" w:hAnsi="Cambria Math"/>
+          </w:rPr>
+          <m:t>k</m:t>
+        </m:r>
+      </m:oMath>
+      <w:r>
+        <w:t xml:space="preserve">, so long as that order is consistent between </w:t>
+      </w:r>
+      <m:oMath>
+        <m:r>
+          <m:rPr>
+            <m:sty m:val="bi"/>
+          </m:rPr>
+          <w:rPr>
+            <w:rFonts w:ascii="Cambria Math" w:hAnsi="Cambria Math"/>
+          </w:rPr>
+          <m:t>X</m:t>
+        </m:r>
+      </m:oMath>
+      <w:r>
+        <w:t xml:space="preserve"> and </w:t>
+      </w:r>
+      <m:oMath>
+        <m:r>
+          <m:rPr>
+            <m:sty m:val="bi"/>
+          </m:rPr>
+          <w:rPr>
+            <w:rFonts w:ascii="Cambria Math" w:hAnsi="Cambria Math"/>
+          </w:rPr>
+          <m:t>Y</m:t>
+        </m:r>
+      </m:oMath>
+      <w:r>
+        <w:t xml:space="preserve">.  This reformulation of DMD as an analysis of data </w:t>
+      </w:r>
+      <w:r>
+        <w:rPr>
+          <w:i/>
+          <w:iCs/>
+        </w:rPr>
+        <w:t>pairs</w:t>
+      </w:r>
+      <w:r>
+        <w:t xml:space="preserve"> </w:t>
+      </w:r>
+      <m:oMath>
+        <m:d>
+          <m:dPr>
+            <m:begChr m:val="{"/>
+            <m:endChr m:val="}"/>
+            <m:ctrlPr>
+              <w:rPr>
+                <w:rFonts w:ascii="Cambria Math" w:hAnsi="Cambria Math"/>
+                <w:i/>
+              </w:rPr>
+            </m:ctrlPr>
+          </m:dPr>
+          <m:e>
+            <m:d>
+              <m:dPr>
+                <m:ctrlPr>
+                  <w:rPr>
+                    <w:rFonts w:ascii="Cambria Math" w:hAnsi="Cambria Math"/>
+                    <w:i/>
+                  </w:rPr>
+                </m:ctrlPr>
+              </m:dPr>
+              <m:e>
+                <m:sSub>
+                  <m:sSubPr>
+                    <m:ctrlPr>
+                      <w:rPr>
+                        <w:rFonts w:ascii="Cambria Math" w:hAnsi="Cambria Math"/>
+                        <w:i/>
+                      </w:rPr>
+                    </m:ctrlPr>
+                  </m:sSubPr>
+                  <m:e>
+                    <m:r>
+                      <w:rPr>
+                        <w:rFonts w:ascii="Cambria Math" w:hAnsi="Cambria Math"/>
+                      </w:rPr>
+                      <m:t>x</m:t>
+                    </m:r>
+                  </m:e>
+                  <m:sub>
+                    <m:r>
+                      <w:rPr>
+                        <w:rFonts w:ascii="Cambria Math" w:hAnsi="Cambria Math"/>
+                      </w:rPr>
+                      <m:t>k</m:t>
+                    </m:r>
+                  </m:sub>
+                </m:sSub>
+                <m:r>
+                  <w:rPr>
+                    <w:rFonts w:ascii="Cambria Math" w:hAnsi="Cambria Math"/>
+                  </w:rPr>
+                  <m:t>,</m:t>
+                </m:r>
+                <m:sSub>
+                  <m:sSubPr>
+                    <m:ctrlPr>
+                      <w:rPr>
+                        <w:rFonts w:ascii="Cambria Math" w:hAnsi="Cambria Math"/>
+                        <w:i/>
+                      </w:rPr>
+                    </m:ctrlPr>
+                  </m:sSubPr>
+                  <m:e>
+                    <m:r>
+                      <w:rPr>
+                        <w:rFonts w:ascii="Cambria Math" w:hAnsi="Cambria Math"/>
+                      </w:rPr>
+                      <m:t>y</m:t>
+                    </m:r>
+                  </m:e>
+                  <m:sub>
+                    <m:r>
+                      <w:rPr>
+                        <w:rFonts w:ascii="Cambria Math" w:hAnsi="Cambria Math"/>
+                      </w:rPr>
+                      <m:t>k</m:t>
+                    </m:r>
+                  </m:sub>
+                </m:sSub>
+              </m:e>
+            </m:d>
+          </m:e>
+        </m:d>
+      </m:oMath>
+      <w:r>
+        <w:t xml:space="preserve">, rather than sequential data, </w:t>
+      </w:r>
+      <w:r>
+        <w:t>greatly expands applicability of dynamic mode decomposition</w:t>
+      </w:r>
+      <w:r>
+        <w:rPr>
+          <w:bCs/>
+        </w:rPr>
+        <w:t>.</w:t>
+      </w:r>
+      <w:r>
+        <w:rPr>
+          <w:bCs/>
+        </w:rPr>
+        <w:t xml:space="preserve">  Most notably for this study, it allows the researcher to concatenate </w:t>
+      </w:r>
+      <w:r>
+        <w:rPr>
+          <w:bCs/>
+        </w:rPr>
+        <w:t>data from multiple experimental runs or subjects</w:t>
+      </w:r>
+      <w:r>
+        <w:rPr>
+          <w:bCs/>
+        </w:rPr>
+        <w:t>, which can dramatically improve spectral and modal resolution.</w:t>
+      </w:r>
+      <w:r>
+        <w:rPr>
+          <w:bCs/>
+        </w:rPr>
+        <w:t xml:space="preserve">  Much of the present study uses this feature to detect group-level effects which may be obscured in subject-level analysis.</w:t>
+      </w:r>
+    </w:p>
+    <w:p>
+      <w:pPr>
+        <w:pStyle w:val="MDPI31text"/>
+      </w:pPr>
+      <w:r>
+        <w:t xml:space="preserve">Mathematically, the exact DMD algorithm </w:t>
+      </w:r>
+      <w:sdt>
+        <w:sdtPr>
+          <w:tag w:val="MENDELEY_CITATION_v3_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"/>
+          <w:id w:val="1484356414"/>
+          <w:placeholder>
+            <w:docPart w:val="FC395403114AF84E8093259523F0A130"/>
+          </w:placeholder>
+        </w:sdtPr>
+        <w:sdtEndPr>
+          <w:rPr>
+            <w:bCs/>
+          </w:rPr>
+        </w:sdtEndPr>
+        <w:sdtContent>
+          <w:r>
+            <w:rPr>
+              <w:bCs/>
+            </w:rPr>
+            <w:t>[5]</w:t>
+          </w:r>
+        </w:sdtContent>
+      </w:sdt>
+      <w:r>
+        <w:t xml:space="preserve"> is mostly identical to the SVD approach described in Section 2.4.1.  The main difference arises in the definition of the modes </w:t>
+      </w:r>
+      <m:oMath>
+        <m:r>
+          <m:rPr>
+            <m:sty m:val="bi"/>
+          </m:rPr>
+          <w:rPr>
+            <w:rFonts w:ascii="Cambria Math" w:hAnsi="Cambria Math"/>
+          </w:rPr>
+          <m:t>φ</m:t>
+        </m:r>
+      </m:oMath>
+      <w:r>
+        <w:t xml:space="preserve">, which exact DMD defines as </w:t>
+      </w:r>
+      <m:oMath>
+        <m:r>
+          <w:rPr>
+            <w:rFonts w:ascii="Cambria Math" w:hAnsi="Cambria Math"/>
+          </w:rPr>
+          <m:t>φ</m:t>
+        </m:r>
+        <m:r>
+          <w:rPr>
+            <w:rFonts w:ascii="Cambria Math" w:hAnsi="Cambria Math"/>
+          </w:rPr>
+          <m:t>=</m:t>
+        </m:r>
+        <m:f>
+          <m:fPr>
+            <m:ctrlPr>
+              <w:rPr>
+                <w:rFonts w:ascii="Cambria Math" w:hAnsi="Cambria Math"/>
+                <w:b/>
+                <w:bCs/>
+                <w:i/>
+              </w:rPr>
+            </m:ctrlPr>
+          </m:fPr>
+          <m:num>
+            <m:r>
+              <m:rPr>
+                <m:sty m:val="bi"/>
+              </m:rPr>
+              <w:rPr>
+                <w:rFonts w:ascii="Cambria Math" w:hAnsi="Cambria Math"/>
+              </w:rPr>
+              <m:t>YV</m:t>
+            </m:r>
+            <m:sSup>
+              <m:sSupPr>
+                <m:ctrlPr>
+                  <w:rPr>
+                    <w:rFonts w:ascii="Cambria Math" w:hAnsi="Cambria Math"/>
+                    <w:b/>
+                    <w:bCs/>
+                  </w:rPr>
+                </m:ctrlPr>
+              </m:sSupPr>
+              <m:e>
+                <m:r>
+                  <m:rPr>
+                    <m:sty m:val="b"/>
+                  </m:rPr>
+                  <w:rPr>
+                    <w:rFonts w:ascii="Cambria Math" w:hAnsi="Cambria Math"/>
+                  </w:rPr>
+                  <m:t>Σ</m:t>
+                </m:r>
+              </m:e>
+              <m:sup>
+                <m:r>
+                  <m:rPr>
+                    <m:sty m:val="bi"/>
+                  </m:rPr>
+                  <w:rPr>
+                    <w:rFonts w:ascii="Cambria Math" w:hAnsi="Cambria Math"/>
+                  </w:rPr>
+                  <m:t>-</m:t>
+                </m:r>
+                <m:r>
+                  <w:rPr>
+                    <w:rFonts w:ascii="Cambria Math" w:hAnsi="Cambria Math"/>
+                  </w:rPr>
+                  <m:t>1</m:t>
+                </m:r>
+              </m:sup>
+            </m:sSup>
+          </m:num>
+          <m:den>
+            <m:r>
+              <w:rPr>
+                <w:rFonts w:ascii="Cambria Math" w:hAnsi="Cambria Math"/>
+              </w:rPr>
+              <m:t>λ</m:t>
+            </m:r>
+          </m:den>
+        </m:f>
+        <m:r>
+          <w:rPr>
+            <w:rFonts w:ascii="Cambria Math" w:hAnsi="Cambria Math"/>
+          </w:rPr>
+          <m:t>w</m:t>
+        </m:r>
+      </m:oMath>
+      <w:r>
+        <w:t xml:space="preserve"> for each eigenvector </w:t>
+      </w:r>
+      <m:oMath>
+        <m:r>
+          <w:rPr>
+            <w:rFonts w:ascii="Cambria Math" w:hAnsi="Cambria Math"/>
+          </w:rPr>
+          <m:t>w</m:t>
+        </m:r>
+      </m:oMath>
+      <w:r>
+        <w:t>.</w:t>
+      </w:r>
+      <w:r>
+        <w:t xml:space="preserve">  This alternative definition is shown to be equivalent up to a projection to the standard definition </w:t>
+      </w:r>
+      <m:oMath>
+        <m:r>
+          <w:rPr>
+            <w:rFonts w:ascii="Cambria Math" w:hAnsi="Cambria Math"/>
+          </w:rPr>
+          <m:t>φ≜Uw</m:t>
+        </m:r>
+      </m:oMath>
+      <w:r>
+        <w:t>.</w:t>
+      </w:r>
     </w:p>
     <w:p>
       <w:pPr>
@@ -6850,6 +8358,64 @@
         </w:p>
       </w:docPartBody>
     </w:docPart>
+    <w:docPart>
+      <w:docPartPr>
+        <w:name w:val="9C504B38987BAE45915F900D798A062B"/>
+        <w:category>
+          <w:name w:val="General"/>
+          <w:gallery w:val="placeholder"/>
+        </w:category>
+        <w:types>
+          <w:type w:val="bbPlcHdr"/>
+        </w:types>
+        <w:behaviors>
+          <w:behavior w:val="content"/>
+        </w:behaviors>
+        <w:guid w:val="{DCBE49A4-8610-EE41-8369-9EC054881CB3}"/>
+      </w:docPartPr>
+      <w:docPartBody>
+        <w:p>
+          <w:pPr>
+            <w:pStyle w:val="9C504B38987BAE45915F900D798A062B"/>
+          </w:pPr>
+          <w:r>
+            <w:rPr>
+              <w:rStyle w:val="PlaceholderText"/>
+            </w:rPr>
+            <w:t>Click or tap here to enter text.</w:t>
+          </w:r>
+        </w:p>
+      </w:docPartBody>
+    </w:docPart>
+    <w:docPart>
+      <w:docPartPr>
+        <w:name w:val="FC395403114AF84E8093259523F0A130"/>
+        <w:category>
+          <w:name w:val="General"/>
+          <w:gallery w:val="placeholder"/>
+        </w:category>
+        <w:types>
+          <w:type w:val="bbPlcHdr"/>
+        </w:types>
+        <w:behaviors>
+          <w:behavior w:val="content"/>
+        </w:behaviors>
+        <w:guid w:val="{B999307C-5987-464A-B91A-866E79AEAECF}"/>
+      </w:docPartPr>
+      <w:docPartBody>
+        <w:p>
+          <w:pPr>
+            <w:pStyle w:val="FC395403114AF84E8093259523F0A130"/>
+          </w:pPr>
+          <w:r>
+            <w:rPr>
+              <w:rStyle w:val="PlaceholderText"/>
+            </w:rPr>
+            <w:t>Click or tap here to enter text.</w:t>
+          </w:r>
+        </w:p>
+      </w:docPartBody>
+    </w:docPart>
   </w:docParts>
 </w:glossaryDocument>
 </file>
@@ -6990,12 +8556,15 @@
   </w:compat>
   <w:rsids>
     <w:rsidRoot w:val="004B3681"/>
+    <w:rsid w:val="0007797A"/>
     <w:rsid w:val="0015310E"/>
     <w:rsid w:val="004B3681"/>
     <w:rsid w:val="005C0E87"/>
     <w:rsid w:val="00674B2C"/>
     <w:rsid w:val="00941978"/>
+    <w:rsid w:val="00994898"/>
     <w:rsid w:val="00E362C7"/>
+    <w:rsid w:val="00EC11BB"/>
   </w:rsids>
   <m:mathPr>
     <m:mathFont m:val="Cambria Math"/>
@@ -7450,10 +9019,30 @@
     <w:name w:val="Placeholder Text"/>
     <w:uiPriority w:val="99"/>
     <w:semiHidden/>
-    <w:rsid w:val="0015310E"/>
+    <w:rsid w:val="00994898"/>
     <w:rPr>
       <w:color w:val="808080"/>
     </w:rPr>
+  </w:style>
+  <w:style w:type="paragraph" w:customStyle="1" w:styleId="9C504B38987BAE45915F900D798A062B">
+    <w:name w:val="9C504B38987BAE45915F900D798A062B"/>
+    <w:rsid w:val="00994898"/>
+  </w:style>
+  <w:style w:type="paragraph" w:customStyle="1" w:styleId="B360C0671D4EBF4299EE42514594BB88">
+    <w:name w:val="B360C0671D4EBF4299EE42514594BB88"/>
+    <w:rsid w:val="00994898"/>
+  </w:style>
+  <w:style w:type="paragraph" w:customStyle="1" w:styleId="2838FFA66328294F9601E94A6124706C">
+    <w:name w:val="2838FFA66328294F9601E94A6124706C"/>
+    <w:rsid w:val="00994898"/>
+  </w:style>
+  <w:style w:type="paragraph" w:customStyle="1" w:styleId="FCFD552CCE24FD469C727E0BC6DA9875">
+    <w:name w:val="FCFD552CCE24FD469C727E0BC6DA9875"/>
+    <w:rsid w:val="00994898"/>
+  </w:style>
+  <w:style w:type="paragraph" w:customStyle="1" w:styleId="FC395403114AF84E8093259523F0A130">
+    <w:name w:val="FC395403114AF84E8093259523F0A130"/>
+    <w:rsid w:val="00994898"/>
   </w:style>
 </w:styles>
 </file>
@@ -7775,7 +9364,7 @@
     <we:reference id="WA104382081" version="1.55.1.0" store="en-US" storeType="OMEX"/>
   </we:alternateReferences>
   <we:properties>
-    <we:property name="MENDELEY_CITATIONS" value="[{&quot;citationID&quot;:&quot;MENDELEY_CITATION_75b2475d-56cb-4631-bee2-bda0c7da01df&quot;,&quot;properties&quot;:{&quot;noteIndex&quot;:0},&quot;isEdited&quot;:false,&quot;manualOverride&quot;:{&quot;isManuallyOverridden&quot;:false,&quot;citeprocText&quot;:&quot;[1]&quot;,&quot;manualOverrideText&quot;:&quot;&quot;},&quot;citationTag&quot;:&quot;MENDELEY_CITATION_v3_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&quot;,&quot;citationItems&quot;:[{&quot;id&quot;:&quot;b33ca9ab-10aa-3b7f-832d-9a5deefc1280&quot;,&quot;itemData&quot;:{&quot;type&quot;:&quot;article-journal&quot;,&quot;id&quot;:&quot;b33ca9ab-10aa-3b7f-832d-9a5deefc1280&quot;,&quot;title&quot;:&quot;The Function Biomedical Informatics Research Network Data Repository&quot;,&quot;author&quot;:[{&quot;family&quot;:&quot;Keator&quot;,&quot;given&quot;:&quot;David B.&quot;,&quot;parse-names&quot;:false,&quot;dropping-particle&quot;:&quot;&quot;,&quot;non-dropping-particle&quot;:&quot;&quot;},{&quot;family&quot;:&quot;Erp&quot;,&quot;given&quot;:&quot;Theo G.M.&quot;,&quot;parse-names&quot;:false,&quot;dropping-particle&quot;:&quot;&quot;,&quot;non-dropping-particle&quot;:&quot;van&quot;},{&quot;family&quot;:&quot;Turner&quot;,&quot;given&quot;:&quot;Jessica A.&quot;,&quot;parse-names&quot;:false,&quot;dropping-particle&quot;:&quot;&quot;,&quot;non-dropping-particle&quot;:&quot;&quot;},{&quot;family&quot;:&quot;Glover&quot;,&quot;given&quot;:&quot;Gary H.&quot;,&quot;parse-names&quot;:false,&quot;dropping-particle&quot;:&quot;&quot;,&quot;non-dropping-particle&quot;:&quot;&quot;},{&quot;family&quot;:&quot;Mueller&quot;,&quot;given&quot;:&quot;Bryon A.&quot;,&quot;parse-names&quot;:false,&quot;dropping-particle&quot;:&quot;&quot;,&quot;non-dropping-particle&quot;:&quot;&quot;},{&quot;family&quot;:&quot;Liu&quot;,&quot;given&quot;:&quot;Thomas T.&quot;,&quot;parse-names&quot;:false,&quot;dropping-particle&quot;:&quot;&quot;,&quot;non-dropping-particle&quot;:&quot;&quot;},{&quot;family&quot;:&quot;Voyvodic&quot;,&quot;given&quot;:&quot;James T.&quot;,&quot;parse-names&quot;:false,&quot;dropping-particle&quot;:&quot;&quot;,&quot;non-dropping-particle&quot;:&quot;&quot;},{&quot;family&quot;:&quot;Rasmussen&quot;,&quot;given&quot;:&quot;Jerod&quot;,&quot;parse-names&quot;:false,&quot;dropping-particle&quot;:&quot;&quot;,&quot;non-dropping-particle&quot;:&quot;&quot;},{&quot;family&quot;:&quot;Calhoun&quot;,&quot;given&quot;:&quot;Vince D.&quot;,&quot;parse-names&quot;:false,&quot;dropping-particle&quot;:&quot;&quot;,&quot;non-dropping-particle&quot;:&quot;&quot;},{&quot;family&quot;:&quot;Lee&quot;,&quot;given&quot;:&quot;Hyo Jong&quot;,&quot;parse-names&quot;:false,&quot;dropping-particle&quot;:&quot;&quot;,&quot;non-dropping-particle&quot;:&quot;&quot;},{&quot;family&quot;:&quot;Toga&quot;,&quot;given&quot;:&quot;Arthur W.&quot;,&quot;parse-names&quot;:false,&quot;dropping-particle&quot;:&quot;&quot;,&quot;non-dropping-particle&quot;:&quot;&quot;},{&quot;family&quot;:&quot;McEwen&quot;,&quot;given&quot;:&quot;Sarah&quot;,&quot;parse-names&quot;:false,&quot;dropping-particle&quot;:&quot;&quot;,&quot;non-dropping-particle&quot;:&quot;&quot;},{&quot;family&quot;:&quot;Ford&quot;,&quot;given&quot;:&quot;Judith M.&quot;,&quot;parse-names&quot;:false,&quot;dropping-particle&quot;:&quot;&quot;,&quot;non-dropping-particle&quot;:&quot;&quot;},{&quot;family&quot;:&quot;Mathalon&quot;,&quot;given&quot;:&quot;Daniel H.&quot;,&quot;parse-names&quot;:false,&quot;dropping-particle&quot;:&quot;&quot;,&quot;non-dropping-particle&quot;:&quot;&quot;},{&quot;family&quot;:&quot;Diaz&quot;,&quot;given&quot;:&quot;Michele&quot;,&quot;parse-names&quot;:false,&quot;dropping-particle&quot;:&quot;&quot;,&quot;non-dropping-particle&quot;:&quot;&quot;},{&quot;family&quot;:&quot;O'Leary&quot;,&quot;given&quot;:&quot;Daniel S.&quot;,&quot;parse-names&quot;:false,&quot;dropping-particle&quot;:&quot;&quot;,&quot;non-dropping-particle&quot;:&quot;&quot;},{&quot;family&quot;:&quot;Jeremy Bockholt&quot;,&quot;given&quot;:&quot;H.&quot;,&quot;parse-names&quot;:false,&quot;dropping-particle&quot;:&quot;&quot;,&quot;non-dropping-particle&quot;:&quot;&quot;},{&quot;family&quot;:&quot;Gadde&quot;,&quot;given&quot;:&quot;Syam&quot;,&quot;parse-names&quot;:false,&quot;dropping-particle&quot;:&quot;&quot;,&quot;non-dropping-particle&quot;:&quot;&quot;},{&quot;family&quot;:&quot;Preda&quot;,&quot;given&quot;:&quot;Adrian&quot;,&quot;parse-names&quot;:false,&quot;dropping-particle&quot;:&quot;&quot;,&quot;non-dropping-particle&quot;:&quot;&quot;},{&quot;family&quot;:&quot;Wible&quot;,&quot;given&quot;:&quot;Cynthia G.&quot;,&quot;parse-names&quot;:false,&quot;dropping-particle&quot;:&quot;&quot;,&quot;non-dropping-particle&quot;:&quot;&quot;},{&quot;family&quot;:&quot;Stern&quot;,&quot;given&quot;:&quot;Hal S.&quot;,&quot;parse-names&quot;:false,&quot;dropping-particle&quot;:&quot;&quot;,&quot;non-dropping-particle&quot;:&quot;&quot;},{&quot;family&quot;:&quot;Belger&quot;,&quot;given&quot;:&quot;Aysenil&quot;,&quot;parse-names&quot;:false,&quot;dropping-particle&quot;:&quot;&quot;,&quot;non-dropping-particle&quot;:&quot;&quot;},{&quot;family&quot;:&quot;McCarthy&quot;,&quot;given&quot;:&quot;Gregory&quot;,&quot;parse-names&quot;:false,&quot;dropping-particle&quot;:&quot;&quot;,&quot;non-dropping-particle&quot;:&quot;&quot;},{&quot;family&quot;:&quot;Ozyurt&quot;,&quot;given&quot;:&quot;Burak&quot;,&quot;parse-names&quot;:false,&quot;dropping-particle&quot;:&quot;&quot;,&quot;non-dropping-particle&quot;:&quot;&quot;},{&quot;family&quot;:&quot;Potkin&quot;,&quot;given&quot;:&quot;Steven G.&quot;,&quot;parse-names&quot;:false,&quot;dropping-particle&quot;:&quot;&quot;,&quot;non-dropping-particle&quot;:&quot;&quot;}],&quot;container-title&quot;:&quot;NeuroImage&quot;,&quot;DOI&quot;:&quot;10.1016/j.neuroimage.2015.09.003&quot;,&quot;ISSN&quot;:&quot;10959572&quot;,&quot;PMID&quot;:&quot;26364863&quot;,&quot;issued&quot;:{&quot;date-parts&quot;:[[2016,1,1]]},&quot;page&quot;:&quot;1074-1079&quot;,&quot;abstract&quot;:&quot;The Function Biomedical Informatics Research Network (FBIRN) developed methods and tools for conducting multi-scanner functional magnetic resonance imaging (fMRI) studies. Method and tool development were based on two major goals: 1) to assess the major sources of variation in fMRI studies conducted across scanners, including instrumentation, acquisition protocols, challenge tasks, and analysis methods, and 2) to provide a distributed network infrastructure and an associated federated database to host and query large, multi-site, fMRI and clinical data sets. In the process of achieving these goals the FBIRN test bed generated several multi-scanner brain imaging data sets to be shared with the wider scientific community via the BIRN Data Repository (BDR). The FBIRN Phase 1 data set consists of a traveling subject study of 5 healthy subjects, each scanned on 10 different 1.5 to 4. T scanners. The FBIRN Phase 2 and Phase 3 data sets consist of subjects with schizophrenia or schizoaffective disorder along with healthy comparison subjects scanned at multiple sites. In this paper, we provide concise descriptions of FBIRN's multi-scanner brain imaging data sets and details about the BIRN Data Repository instance of the Human Imaging Database (HID) used to publicly share the data.&quot;,&quot;publisher&quot;:&quot;Academic Press Inc.&quot;,&quot;volume&quot;:&quot;124&quot;,&quot;container-title-short&quot;:&quot;Neuroimage&quot;},&quot;isTemporary&quot;:false}]},{&quot;citationID&quot;:&quot;MENDELEY_CITATION_1c12b840-0071-4b65-8a3b-fde595e5db98&quot;,&quot;properties&quot;:{&quot;noteIndex&quot;:0},&quot;isEdited&quot;:false,&quot;manualOverride&quot;:{&quot;isManuallyOverridden&quot;:false,&quot;citeprocText&quot;:&quot;[2]&quot;,&quot;manualOverrideText&quot;:&quot;&quot;},&quot;citationTag&quot;:&quot;MENDELEY_CITATION_v3_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&quot;,&quot;citationItems&quot;:[{&quot;id&quot;:&quot;47957746-e064-3737-929c-30b0637be42e&quot;,&quot;itemData&quot;:{&quot;type&quot;:&quot;article-journal&quot;,&quot;id&quot;:&quot;47957746-e064-3737-929c-30b0637be42e&quot;,&quot;title&quot;:&quot;Hamiltonian Systems and Transformation in Hilbert Space&quot;,&quot;author&quot;:[{&quot;family&quot;:&quot;Koopman&quot;,&quot;given&quot;:&quot;B. O.&quot;,&quot;parse-names&quot;:false,&quot;dropping-particle&quot;:&quot;&quot;,&quot;non-dropping-particle&quot;:&quot;&quot;}],&quot;container-title&quot;:&quot;Proceedings of the National Academy of Sciences&quot;,&quot;accessed&quot;:{&quot;date-parts&quot;:[[2024,7,25]]},&quot;DOI&quot;:&quot;10.1073/PNAS.17.5.315/ASSET/EA9423FD-18D9-4BFD-8F8D-0C19488FA47E/ASSETS/PNAS.17.5.315.FP.PNG&quot;,&quot;ISSN&quot;:&quot;0027-8424&quot;,&quot;PMID&quot;:&quot;16577368&quot;,&quot;URL&quot;:&quot;https://www.pnas.org/doi/abs/10.1073/pnas.17.5.315&quot;,&quot;issued&quot;:{&quot;date-parts&quot;:[[1931,5,1]]},&quot;page&quot;:&quot;315-318&quot;,&quot;abstract&quot;:&quot;In recent years the theory of Hilbert space and its linear transformations has come into prominence.' It has been recognized to an increasing extent that many of the most important departments of mathematical physics can be subsumed under this theory. In classical physics, for example in those phenomena which are governed by linear conditions-linear differential or integral equations and the like, in those relating to harmonic analysis, and in many phenomena due to the operation of the laws of chance, the essential r6le is played by certain linear transformations in Hilbert space. And the importance of the theory in quantum mechanics is known to all. It is the object of this note to outline certain investigations of our own in which the domain of this theory has been extended in such a way as to include classical Hamiltonian mechanics, or, more generally, systems defining a steady n-dimensional flow of a fluid of positive density. Consider the dynamical system of n degrees of freedom, the canonical equations of which are formed from the Hamiltonian H(q, p) = H(ql, * a qny ply .... ps), which we will assume to be single-valued, real, and analytic in a certain 2n-dimensional region R of the real qp-space. The solutions, or equations of motion, are qk = fk(q0, p0, t), Pk = gk(q0, po, t), (k = 1, ..., n), these functions being single-valued, real and analytic for all (q°, p°) in R and for t in a real interval containing t = 0 dependent on (q°, p°). It is shown that the transformation St: (q°, po) &gt; (q, p) defined by these equations for suitably restricted t has the formal properties: St1S1, = Si, + ,, So = I. The system admits the \&quot;integral of energy\&quot; H(q, p) = const.; hence, if Ql denote a variety H(q, p) = C of points of R, a path curve of St having one point on Q will remain on Q as long as the curve remains in R. We shall assume that C is such that this is the case for all values of t; this will be the situation, for example, if Q consists of a closed set of interior points of R. It is shown that under these conditions fk and gk are analytic for all (q°, p°) on Q and for-co &lt; t &lt; + o, so that SI effectuates a one-parameter group of analytic automorphisms of U. Furthermore, St leaves invariant the value of a certain integral fpdw taken over an arbitrary region of U; here, p is a positive, single-valued, analytic function on Q. This is a consequence of the fact that .dqi.. dqn, dp... dp, is an integral invariant of the system. In the special case where there are m further integrals Fj(q, p) = Cj of the system,&quot;,&quot;publisher&quot;:&quot;Proceedings of the National Academy of Sciences&quot;,&quot;issue&quot;:&quot;5&quot;,&quot;volume&quot;:&quot;17&quot;,&quot;container-title-short&quot;:&quot;&quot;},&quot;isTemporary&quot;:false}]},{&quot;citationID&quot;:&quot;MENDELEY_CITATION_82059b0f-b882-4a63-9de9-2adb8988cd92&quot;,&quot;properties&quot;:{&quot;noteIndex&quot;:0},&quot;isEdited&quot;:false,&quot;manualOverride&quot;:{&quot;isManuallyOverridden&quot;:false,&quot;citeprocText&quot;:&quot;[3]&quot;,&quot;manualOverrideText&quot;:&quot;&quot;},&quot;citationTag&quot;:&quot;MENDELEY_CITATION_v3_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&quot;,&quot;citationItems&quot;:[{&quot;id&quot;:&quot;284c580e-23b2-3691-a0f4-fbd289e5cf14&quot;,&quot;itemData&quot;:{&quot;type&quot;:&quot;article-journal&quot;,&quot;id&quot;:&quot;284c580e-23b2-3691-a0f4-fbd289e5cf14&quot;,&quot;title&quot;:&quot;Spectral analysis of nonlinear flows&quot;,&quot;author&quot;:[{&quot;family&quot;:&quot;Rowley&quot;,&quot;given&quot;:&quot;Clarence W.&quot;,&quot;parse-names&quot;:false,&quot;dropping-particle&quot;:&quot;&quot;,&quot;non-dropping-particle&quot;:&quot;&quot;},{&quot;family&quot;:&quot;Mezi&quot;,&quot;given&quot;:&quot;Igor&quot;,&quot;parse-names&quot;:false,&quot;dropping-particle&quot;:&quot;&quot;,&quot;non-dropping-particle&quot;:&quot;&quot;},{&quot;family&quot;:&quot;Bagheri&quot;,&quot;given&quot;:&quot;Shervin&quot;,&quot;parse-names&quot;:false,&quot;dropping-particle&quot;:&quot;&quot;,&quot;non-dropping-particle&quot;:&quot;&quot;},{&quot;family&quot;:&quot;Schlatter&quot;,&quot;given&quot;:&quot;Philipp&quot;,&quot;parse-names&quot;:false,&quot;dropping-particle&quot;:&quot;&quot;,&quot;non-dropping-particle&quot;:&quot;&quot;},{&quot;family&quot;:&quot;Henningson&quot;,&quot;given&quot;:&quot;Dan S.&quot;,&quot;parse-names&quot;:false,&quot;dropping-particle&quot;:&quot;&quot;,&quot;non-dropping-particle&quot;:&quot;&quot;}],&quot;container-title&quot;:&quot;Journal of Fluid Mechanics&quot;,&quot;container-title-short&quot;:&quot;J Fluid Mech&quot;,&quot;accessed&quot;:{&quot;date-parts&quot;:[[2024,7,25]]},&quot;DOI&quot;:&quot;10.1017/S0022112009992059&quot;,&quot;ISSN&quot;:&quot;1469-7645&quot;,&quot;URL&quot;:&quot;https://www.cambridge.org/core/journals/journal-of-fluid-mechanics/article/spectral-analysis-of-nonlinear-flows/311041E1027AE7FEE7DDA36AC9AD4270&quot;,&quot;issued&quot;:{&quot;date-parts&quot;:[[2009]]},&quot;page&quot;:&quot;115-127&quot;,&quot;abstract&quot;:&quot;We present a technique for describing the global behaviour of complex nonlinear flows by decomposing the flow into modes determined from spectral analysis of the Koopman operator, an infinite-dimensional linear operator associated with the full nonlinear system. These modes, referred to as Koopman modes, are associated with a particular observable, and may be determined directly from data (either numerical or experimental) using a variant of a standard Arnoldi method. They have an associated temporal frequency and growth rate and may be viewed as a nonlinear generalization of global eigenmodes of a linearized system. They provide an alternative to proper orthogonal decomposition, and in the case of periodic data the Koopman modes reduce to a discrete temporal Fourier transform. The Arnoldi method used for computations is identical to the dynamic mode decomposition recently proposed by Schmid &amp;amp; Sesterhenn (Sixty-First Annual Meeting of the APS Division of Fluid Dynamics, 2008), so dynamic mode decomposition can be thought of as an algorithm for finding Koopman modes. We illustrate the method on an example of a jet in crossflow, and show that the method captures the dominant frequencies and elucidates the associated spatial structures.&quot;,&quot;publisher&quot;:&quot;Cambridge University Press&quot;,&quot;volume&quot;:&quot;641&quot;},&quot;isTemporary&quot;:false}]}]"/>
+    <we:property name="MENDELEY_CITATIONS" value="[{&quot;citationID&quot;:&quot;MENDELEY_CITATION_75b2475d-56cb-4631-bee2-bda0c7da01df&quot;,&quot;properties&quot;:{&quot;noteIndex&quot;:0},&quot;isEdited&quot;:false,&quot;manualOverride&quot;:{&quot;isManuallyOverridden&quot;:false,&quot;citeprocText&quot;:&quot;[1]&quot;,&quot;manualOverrideText&quot;:&quot;&quot;},&quot;citationTag&quot;:&quot;MENDELEY_CITATION_v3_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&quot;,&quot;citationItems&quot;:[{&quot;id&quot;:&quot;b33ca9ab-10aa-3b7f-832d-9a5deefc1280&quot;,&quot;itemData&quot;:{&quot;type&quot;:&quot;article-journal&quot;,&quot;id&quot;:&quot;b33ca9ab-10aa-3b7f-832d-9a5deefc1280&quot;,&quot;title&quot;:&quot;The Function Biomedical Informatics Research Network Data Repository&quot;,&quot;author&quot;:[{&quot;family&quot;:&quot;Keator&quot;,&quot;given&quot;:&quot;David B.&quot;,&quot;parse-names&quot;:false,&quot;dropping-particle&quot;:&quot;&quot;,&quot;non-dropping-particle&quot;:&quot;&quot;},{&quot;family&quot;:&quot;Erp&quot;,&quot;given&quot;:&quot;Theo G.M.&quot;,&quot;parse-names&quot;:false,&quot;dropping-particle&quot;:&quot;&quot;,&quot;non-dropping-particle&quot;:&quot;van&quot;},{&quot;family&quot;:&quot;Turner&quot;,&quot;given&quot;:&quot;Jessica A.&quot;,&quot;parse-names&quot;:false,&quot;dropping-particle&quot;:&quot;&quot;,&quot;non-dropping-particle&quot;:&quot;&quot;},{&quot;family&quot;:&quot;Glover&quot;,&quot;given&quot;:&quot;Gary H.&quot;,&quot;parse-names&quot;:false,&quot;dropping-particle&quot;:&quot;&quot;,&quot;non-dropping-particle&quot;:&quot;&quot;},{&quot;family&quot;:&quot;Mueller&quot;,&quot;given&quot;:&quot;Bryon A.&quot;,&quot;parse-names&quot;:false,&quot;dropping-particle&quot;:&quot;&quot;,&quot;non-dropping-particle&quot;:&quot;&quot;},{&quot;family&quot;:&quot;Liu&quot;,&quot;given&quot;:&quot;Thomas T.&quot;,&quot;parse-names&quot;:false,&quot;dropping-particle&quot;:&quot;&quot;,&quot;non-dropping-particle&quot;:&quot;&quot;},{&quot;family&quot;:&quot;Voyvodic&quot;,&quot;given&quot;:&quot;James T.&quot;,&quot;parse-names&quot;:false,&quot;dropping-particle&quot;:&quot;&quot;,&quot;non-dropping-particle&quot;:&quot;&quot;},{&quot;family&quot;:&quot;Rasmussen&quot;,&quot;given&quot;:&quot;Jerod&quot;,&quot;parse-names&quot;:false,&quot;dropping-particle&quot;:&quot;&quot;,&quot;non-dropping-particle&quot;:&quot;&quot;},{&quot;family&quot;:&quot;Calhoun&quot;,&quot;given&quot;:&quot;Vince D.&quot;,&quot;parse-names&quot;:false,&quot;dropping-particle&quot;:&quot;&quot;,&quot;non-dropping-particle&quot;:&quot;&quot;},{&quot;family&quot;:&quot;Lee&quot;,&quot;given&quot;:&quot;Hyo Jong&quot;,&quot;parse-names&quot;:false,&quot;dropping-particle&quot;:&quot;&quot;,&quot;non-dropping-particle&quot;:&quot;&quot;},{&quot;family&quot;:&quot;Toga&quot;,&quot;given&quot;:&quot;Arthur W.&quot;,&quot;parse-names&quot;:false,&quot;dropping-particle&quot;:&quot;&quot;,&quot;non-dropping-particle&quot;:&quot;&quot;},{&quot;family&quot;:&quot;McEwen&quot;,&quot;given&quot;:&quot;Sarah&quot;,&quot;parse-names&quot;:false,&quot;dropping-particle&quot;:&quot;&quot;,&quot;non-dropping-particle&quot;:&quot;&quot;},{&quot;family&quot;:&quot;Ford&quot;,&quot;given&quot;:&quot;Judith M.&quot;,&quot;parse-names&quot;:false,&quot;dropping-particle&quot;:&quot;&quot;,&quot;non-dropping-particle&quot;:&quot;&quot;},{&quot;family&quot;:&quot;Mathalon&quot;,&quot;given&quot;:&quot;Daniel H.&quot;,&quot;parse-names&quot;:false,&quot;dropping-particle&quot;:&quot;&quot;,&quot;non-dropping-particle&quot;:&quot;&quot;},{&quot;family&quot;:&quot;Diaz&quot;,&quot;given&quot;:&quot;Michele&quot;,&quot;parse-names&quot;:false,&quot;dropping-particle&quot;:&quot;&quot;,&quot;non-dropping-particle&quot;:&quot;&quot;},{&quot;family&quot;:&quot;O'Leary&quot;,&quot;given&quot;:&quot;Daniel S.&quot;,&quot;parse-names&quot;:false,&quot;dropping-particle&quot;:&quot;&quot;,&quot;non-dropping-particle&quot;:&quot;&quot;},{&quot;family&quot;:&quot;Jeremy Bockholt&quot;,&quot;given&quot;:&quot;H.&quot;,&quot;parse-names&quot;:false,&quot;dropping-particle&quot;:&quot;&quot;,&quot;non-dropping-particle&quot;:&quot;&quot;},{&quot;family&quot;:&quot;Gadde&quot;,&quot;given&quot;:&quot;Syam&quot;,&quot;parse-names&quot;:false,&quot;dropping-particle&quot;:&quot;&quot;,&quot;non-dropping-particle&quot;:&quot;&quot;},{&quot;family&quot;:&quot;Preda&quot;,&quot;given&quot;:&quot;Adrian&quot;,&quot;parse-names&quot;:false,&quot;dropping-particle&quot;:&quot;&quot;,&quot;non-dropping-particle&quot;:&quot;&quot;},{&quot;family&quot;:&quot;Wible&quot;,&quot;given&quot;:&quot;Cynthia G.&quot;,&quot;parse-names&quot;:false,&quot;dropping-particle&quot;:&quot;&quot;,&quot;non-dropping-particle&quot;:&quot;&quot;},{&quot;family&quot;:&quot;Stern&quot;,&quot;given&quot;:&quot;Hal S.&quot;,&quot;parse-names&quot;:false,&quot;dropping-particle&quot;:&quot;&quot;,&quot;non-dropping-particle&quot;:&quot;&quot;},{&quot;family&quot;:&quot;Belger&quot;,&quot;given&quot;:&quot;Aysenil&quot;,&quot;parse-names&quot;:false,&quot;dropping-particle&quot;:&quot;&quot;,&quot;non-dropping-particle&quot;:&quot;&quot;},{&quot;family&quot;:&quot;McCarthy&quot;,&quot;given&quot;:&quot;Gregory&quot;,&quot;parse-names&quot;:false,&quot;dropping-particle&quot;:&quot;&quot;,&quot;non-dropping-particle&quot;:&quot;&quot;},{&quot;family&quot;:&quot;Ozyurt&quot;,&quot;given&quot;:&quot;Burak&quot;,&quot;parse-names&quot;:false,&quot;dropping-particle&quot;:&quot;&quot;,&quot;non-dropping-particle&quot;:&quot;&quot;},{&quot;family&quot;:&quot;Potkin&quot;,&quot;given&quot;:&quot;Steven G.&quot;,&quot;parse-names&quot;:false,&quot;dropping-particle&quot;:&quot;&quot;,&quot;non-dropping-particle&quot;:&quot;&quot;}],&quot;container-title&quot;:&quot;NeuroImage&quot;,&quot;DOI&quot;:&quot;10.1016/j.neuroimage.2015.09.003&quot;,&quot;ISSN&quot;:&quot;10959572&quot;,&quot;PMID&quot;:&quot;26364863&quot;,&quot;issued&quot;:{&quot;date-parts&quot;:[[2016,1,1]]},&quot;page&quot;:&quot;1074-1079&quot;,&quot;abstract&quot;:&quot;The Function Biomedical Informatics Research Network (FBIRN) developed methods and tools for conducting multi-scanner functional magnetic resonance imaging (fMRI) studies. Method and tool development were based on two major goals: 1) to assess the major sources of variation in fMRI studies conducted across scanners, including instrumentation, acquisition protocols, challenge tasks, and analysis methods, and 2) to provide a distributed network infrastructure and an associated federated database to host and query large, multi-site, fMRI and clinical data sets. In the process of achieving these goals the FBIRN test bed generated several multi-scanner brain imaging data sets to be shared with the wider scientific community via the BIRN Data Repository (BDR). The FBIRN Phase 1 data set consists of a traveling subject study of 5 healthy subjects, each scanned on 10 different 1.5 to 4. T scanners. The FBIRN Phase 2 and Phase 3 data sets consist of subjects with schizophrenia or schizoaffective disorder along with healthy comparison subjects scanned at multiple sites. In this paper, we provide concise descriptions of FBIRN's multi-scanner brain imaging data sets and details about the BIRN Data Repository instance of the Human Imaging Database (HID) used to publicly share the data.&quot;,&quot;publisher&quot;:&quot;Academic Press Inc.&quot;,&quot;volume&quot;:&quot;124&quot;,&quot;container-title-short&quot;:&quot;Neuroimage&quot;},&quot;isTemporary&quot;:false}]},{&quot;citationID&quot;:&quot;MENDELEY_CITATION_1c12b840-0071-4b65-8a3b-fde595e5db98&quot;,&quot;properties&quot;:{&quot;noteIndex&quot;:0},&quot;isEdited&quot;:false,&quot;manualOverride&quot;:{&quot;isManuallyOverridden&quot;:false,&quot;citeprocText&quot;:&quot;[2]&quot;,&quot;manualOverrideText&quot;:&quot;&quot;},&quot;citationTag&quot;:&quot;MENDELEY_CITATION_v3_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&quot;,&quot;citationItems&quot;:[{&quot;id&quot;:&quot;47957746-e064-3737-929c-30b0637be42e&quot;,&quot;itemData&quot;:{&quot;type&quot;:&quot;article-journal&quot;,&quot;id&quot;:&quot;47957746-e064-3737-929c-30b0637be42e&quot;,&quot;title&quot;:&quot;Hamiltonian Systems and Transformation in Hilbert Space&quot;,&quot;author&quot;:[{&quot;family&quot;:&quot;Koopman&quot;,&quot;given&quot;:&quot;B. O.&quot;,&quot;parse-names&quot;:false,&quot;dropping-particle&quot;:&quot;&quot;,&quot;non-dropping-particle&quot;:&quot;&quot;}],&quot;container-title&quot;:&quot;Proceedings of the National Academy of Sciences&quot;,&quot;accessed&quot;:{&quot;date-parts&quot;:[[2024,7,25]]},&quot;DOI&quot;:&quot;10.1073/PNAS.17.5.315/ASSET/EA9423FD-18D9-4BFD-8F8D-0C19488FA47E/ASSETS/PNAS.17.5.315.FP.PNG&quot;,&quot;ISSN&quot;:&quot;0027-8424&quot;,&quot;PMID&quot;:&quot;16577368&quot;,&quot;URL&quot;:&quot;https://www.pnas.org/doi/abs/10.1073/pnas.17.5.315&quot;,&quot;issued&quot;:{&quot;date-parts&quot;:[[1931,5,1]]},&quot;page&quot;:&quot;315-318&quot;,&quot;abstract&quot;:&quot;In recent years the theory of Hilbert space and its linear transformations has come into prominence.' It has been recognized to an increasing extent that many of the most important departments of mathematical physics can be subsumed under this theory. In classical physics, for example in those phenomena which are governed by linear conditions-linear differential or integral equations and the like, in those relating to harmonic analysis, and in many phenomena due to the operation of the laws of chance, the essential r6le is played by certain linear transformations in Hilbert space. And the importance of the theory in quantum mechanics is known to all. It is the object of this note to outline certain investigations of our own in which the domain of this theory has been extended in such a way as to include classical Hamiltonian mechanics, or, more generally, systems defining a steady n-dimensional flow of a fluid of positive density. Consider the dynamical system of n degrees of freedom, the canonical equations of which are formed from the Hamiltonian H(q, p) = H(ql, * a qny ply .... ps), which we will assume to be single-valued, real, and analytic in a certain 2n-dimensional region R of the real qp-space. The solutions, or equations of motion, are qk = fk(q0, p0, t), Pk = gk(q0, po, t), (k = 1, ..., n), these functions being single-valued, real and analytic for all (q°, p°) in R and for t in a real interval containing t = 0 dependent on (q°, p°). It is shown that the transformation St: (q°, po) &gt; (q, p) defined by these equations for suitably restricted t has the formal properties: St1S1, = Si, + ,, So = I. The system admits the \&quot;integral of energy\&quot; H(q, p) = const.; hence, if Ql denote a variety H(q, p) = C of points of R, a path curve of St having one point on Q will remain on Q as long as the curve remains in R. We shall assume that C is such that this is the case for all values of t; this will be the situation, for example, if Q consists of a closed set of interior points of R. It is shown that under these conditions fk and gk are analytic for all (q°, p°) on Q and for-co &lt; t &lt; + o, so that SI effectuates a one-parameter group of analytic automorphisms of U. Furthermore, St leaves invariant the value of a certain integral fpdw taken over an arbitrary region of U; here, p is a positive, single-valued, analytic function on Q. This is a consequence of the fact that .dqi.. dqn, dp... dp, is an integral invariant of the system. In the special case where there are m further integrals Fj(q, p) = Cj of the system,&quot;,&quot;publisher&quot;:&quot;Proceedings of the National Academy of Sciences&quot;,&quot;issue&quot;:&quot;5&quot;,&quot;volume&quot;:&quot;17&quot;,&quot;container-title-short&quot;:&quot;&quot;},&quot;isTemporary&quot;:false}]},{&quot;citationID&quot;:&quot;MENDELEY_CITATION_82059b0f-b882-4a63-9de9-2adb8988cd92&quot;,&quot;properties&quot;:{&quot;noteIndex&quot;:0},&quot;isEdited&quot;:false,&quot;manualOverride&quot;:{&quot;isManuallyOverridden&quot;:false,&quot;citeprocText&quot;:&quot;[3]&quot;,&quot;manualOverrideText&quot;:&quot;&quot;},&quot;citationTag&quot;:&quot;MENDELEY_CITATION_v3_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&quot;,&quot;citationItems&quot;:[{&quot;id&quot;:&quot;284c580e-23b2-3691-a0f4-fbd289e5cf14&quot;,&quot;itemData&quot;:{&quot;type&quot;:&quot;article-journal&quot;,&quot;id&quot;:&quot;284c580e-23b2-3691-a0f4-fbd289e5cf14&quot;,&quot;title&quot;:&quot;Spectral analysis of nonlinear flows&quot;,&quot;author&quot;:[{&quot;family&quot;:&quot;Rowley&quot;,&quot;given&quot;:&quot;Clarence W.&quot;,&quot;parse-names&quot;:false,&quot;dropping-particle&quot;:&quot;&quot;,&quot;non-dropping-particle&quot;:&quot;&quot;},{&quot;family&quot;:&quot;Mezi&quot;,&quot;given&quot;:&quot;Igor&quot;,&quot;parse-names&quot;:false,&quot;dropping-particle&quot;:&quot;&quot;,&quot;non-dropping-particle&quot;:&quot;&quot;},{&quot;family&quot;:&quot;Bagheri&quot;,&quot;given&quot;:&quot;Shervin&quot;,&quot;parse-names&quot;:false,&quot;dropping-particle&quot;:&quot;&quot;,&quot;non-dropping-particle&quot;:&quot;&quot;},{&quot;family&quot;:&quot;Schlatter&quot;,&quot;given&quot;:&quot;Philipp&quot;,&quot;parse-names&quot;:false,&quot;dropping-particle&quot;:&quot;&quot;,&quot;non-dropping-particle&quot;:&quot;&quot;},{&quot;family&quot;:&quot;Henningson&quot;,&quot;given&quot;:&quot;Dan S.&quot;,&quot;parse-names&quot;:false,&quot;dropping-particle&quot;:&quot;&quot;,&quot;non-dropping-particle&quot;:&quot;&quot;}],&quot;container-title&quot;:&quot;Journal of Fluid Mechanics&quot;,&quot;container-title-short&quot;:&quot;J Fluid Mech&quot;,&quot;accessed&quot;:{&quot;date-parts&quot;:[[2024,7,25]]},&quot;DOI&quot;:&quot;10.1017/S0022112009992059&quot;,&quot;ISSN&quot;:&quot;1469-7645&quot;,&quot;URL&quot;:&quot;https://www.cambridge.org/core/journals/journal-of-fluid-mechanics/article/spectral-analysis-of-nonlinear-flows/311041E1027AE7FEE7DDA36AC9AD4270&quot;,&quot;issued&quot;:{&quot;date-parts&quot;:[[2009]]},&quot;page&quot;:&quot;115-127&quot;,&quot;abstract&quot;:&quot;We present a technique for describing the global behaviour of complex nonlinear flows by decomposing the flow into modes determined from spectral analysis of the Koopman operator, an infinite-dimensional linear operator associated with the full nonlinear system. These modes, referred to as Koopman modes, are associated with a particular observable, and may be determined directly from data (either numerical or experimental) using a variant of a standard Arnoldi method. They have an associated temporal frequency and growth rate and may be viewed as a nonlinear generalization of global eigenmodes of a linearized system. They provide an alternative to proper orthogonal decomposition, and in the case of periodic data the Koopman modes reduce to a discrete temporal Fourier transform. The Arnoldi method used for computations is identical to the dynamic mode decomposition recently proposed by Schmid &amp;amp; Sesterhenn (Sixty-First Annual Meeting of the APS Division of Fluid Dynamics, 2008), so dynamic mode decomposition can be thought of as an algorithm for finding Koopman modes. We illustrate the method on an example of a jet in crossflow, and show that the method captures the dominant frequencies and elucidates the associated spatial structures.&quot;,&quot;publisher&quot;:&quot;Cambridge University Press&quot;,&quot;volume&quot;:&quot;641&quot;},&quot;isTemporary&quot;:false}]},{&quot;citationID&quot;:&quot;MENDELEY_CITATION_8af13211-25cf-432a-9ea1-4ac34e759a83&quot;,&quot;properties&quot;:{&quot;noteIndex&quot;:0},&quot;isEdited&quot;:false,&quot;manualOverride&quot;:{&quot;isManuallyOverridden&quot;:false,&quot;citeprocText&quot;:&quot;[4]&quot;,&quot;manualOverrideText&quot;:&quot;&quot;},&quot;citationItems&quot;:[{&quot;id&quot;:&quot;1bb30926-ea11-3f4e-84a2-3e1eafe5180c&quot;,&quot;itemData&quot;:{&quot;type&quot;:&quot;article-journal&quot;,&quot;id&quot;:&quot;1bb30926-ea11-3f4e-84a2-3e1eafe5180c&quot;,&quot;title&quot;:&quot;Dynamic mode decomposition of numerical and experimental data&quot;,&quot;author&quot;:[{&quot;family&quot;:&quot;Schmid&quot;,&quot;given&quot;:&quot;Peter J.&quot;,&quot;parse-names&quot;:false,&quot;dropping-particle&quot;:&quot;&quot;,&quot;non-dropping-particle&quot;:&quot;&quot;}],&quot;container-title&quot;:&quot;Journal of Fluid Mechanics&quot;,&quot;container-title-short&quot;:&quot;J Fluid Mech&quot;,&quot;accessed&quot;:{&quot;date-parts&quot;:[[2024,7,31]]},&quot;DOI&quot;:&quot;10.1017/S0022112010001217&quot;,&quot;ISSN&quot;:&quot;1469-7645&quot;,&quot;URL&quot;:&quot;https://www.cambridge.org/core/journals/journal-of-fluid-mechanics/article/dynamic-mode-decomposition-of-numerical-and-experimental-data/AA4C763B525515AD4521A6CC5E10DBD4&quot;,&quot;issued&quot;:{&quot;date-parts&quot;:[[2010]]},&quot;page&quot;:&quot;5-28&quot;,&quot;abstract&quot;:&quot;The description of coherent features of fluid flow is essential to our understanding of fluid-dynamical and transport processes. A method is introduced that is able to extract dynamic information from flow fields that are either generated by a (direct) numerical simulation or visualized/measured in a physical experiment. The extracted dynamic modes, which can be interpreted as a generalization of global stability modes, can be used to describe the underlying physical mechanisms captured in the data sequence or to project large-scale problems onto a dynamical system of significantly fewer degrees of freedom. The concentration on subdomains of the flow field where relevant dynamics is expected allows the dissection of a complex flow into regions of localized instability phenomena and further illustrates the flexibility of the method, as does the description of the dynamics within a spatial framework. Demonstrations of the method are presented consisting of a plane channel flow, flow over a two-dimensional cavity, wake flow behind a flexible membrane and a jet passing between two cylinders.&quot;,&quot;publisher&quot;:&quot;Cambridge University Press&quot;,&quot;volume&quot;:&quot;656&quot;},&quot;isTemporary&quot;:false}],&quot;citationTag&quot;:&quot;MENDELEY_CITATION_v3_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&quot;},{&quot;citationID&quot;:&quot;MENDELEY_CITATION_8bf49fa8-92aa-4a8d-97cc-73c472be9fd2&quot;,&quot;properties&quot;:{&quot;noteIndex&quot;:0},&quot;isEdited&quot;:false,&quot;manualOverride&quot;:{&quot;isManuallyOverridden&quot;:false,&quot;citeprocText&quot;:&quot;[3]&quot;,&quot;manualOverrideText&quot;:&quot;&quot;},&quot;citationItems&quot;:[{&quot;id&quot;:&quot;284c580e-23b2-3691-a0f4-fbd289e5cf14&quot;,&quot;itemData&quot;:{&quot;type&quot;:&quot;article-journal&quot;,&quot;id&quot;:&quot;284c580e-23b2-3691-a0f4-fbd289e5cf14&quot;,&quot;title&quot;:&quot;Spectral analysis of nonlinear flows&quot;,&quot;author&quot;:[{&quot;family&quot;:&quot;Rowley&quot;,&quot;given&quot;:&quot;Clarence W.&quot;,&quot;parse-names&quot;:false,&quot;dropping-particle&quot;:&quot;&quot;,&quot;non-dropping-particle&quot;:&quot;&quot;},{&quot;family&quot;:&quot;Mezi&quot;,&quot;given&quot;:&quot;Igor&quot;,&quot;parse-names&quot;:false,&quot;dropping-particle&quot;:&quot;&quot;,&quot;non-dropping-particle&quot;:&quot;&quot;},{&quot;family&quot;:&quot;Bagheri&quot;,&quot;given&quot;:&quot;Shervin&quot;,&quot;parse-names&quot;:false,&quot;dropping-particle&quot;:&quot;&quot;,&quot;non-dropping-particle&quot;:&quot;&quot;},{&quot;family&quot;:&quot;Schlatter&quot;,&quot;given&quot;:&quot;Philipp&quot;,&quot;parse-names&quot;:false,&quot;dropping-particle&quot;:&quot;&quot;,&quot;non-dropping-particle&quot;:&quot;&quot;},{&quot;family&quot;:&quot;Henningson&quot;,&quot;given&quot;:&quot;Dan S.&quot;,&quot;parse-names&quot;:false,&quot;dropping-particle&quot;:&quot;&quot;,&quot;non-dropping-particle&quot;:&quot;&quot;}],&quot;container-title&quot;:&quot;Journal of Fluid Mechanics&quot;,&quot;container-title-short&quot;:&quot;J Fluid Mech&quot;,&quot;accessed&quot;:{&quot;date-parts&quot;:[[2024,7,25]]},&quot;DOI&quot;:&quot;10.1017/S0022112009992059&quot;,&quot;ISSN&quot;:&quot;1469-7645&quot;,&quot;URL&quot;:&quot;https://www.cambridge.org/core/journals/journal-of-fluid-mechanics/article/spectral-analysis-of-nonlinear-flows/311041E1027AE7FEE7DDA36AC9AD4270&quot;,&quot;issued&quot;:{&quot;date-parts&quot;:[[2009]]},&quot;page&quot;:&quot;115-127&quot;,&quot;abstract&quot;:&quot;We present a technique for describing the global behaviour of complex nonlinear flows by decomposing the flow into modes determined from spectral analysis of the Koopman operator, an infinite-dimensional linear operator associated with the full nonlinear system. These modes, referred to as Koopman modes, are associated with a particular observable, and may be determined directly from data (either numerical or experimental) using a variant of a standard Arnoldi method. They have an associated temporal frequency and growth rate and may be viewed as a nonlinear generalization of global eigenmodes of a linearized system. They provide an alternative to proper orthogonal decomposition, and in the case of periodic data the Koopman modes reduce to a discrete temporal Fourier transform. The Arnoldi method used for computations is identical to the dynamic mode decomposition recently proposed by Schmid &amp;amp; Sesterhenn (Sixty-First Annual Meeting of the APS Division of Fluid Dynamics, 2008), so dynamic mode decomposition can be thought of as an algorithm for finding Koopman modes. We illustrate the method on an example of a jet in crossflow, and show that the method captures the dominant frequencies and elucidates the associated spatial structures.&quot;,&quot;publisher&quot;:&quot;Cambridge University Press&quot;,&quot;volume&quot;:&quot;641&quot;},&quot;isTemporary&quot;:false}],&quot;citationTag&quot;:&quot;MENDELEY_CITATION_v3_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&quot;},{&quot;citationID&quot;:&quot;MENDELEY_CITATION_814ed9fd-617e-44c7-b7fb-2ea1ec1195e7&quot;,&quot;properties&quot;:{&quot;noteIndex&quot;:0},&quot;isEdited&quot;:false,&quot;manualOverride&quot;:{&quot;isManuallyOverridden&quot;:false,&quot;citeprocText&quot;:&quot;[5]&quot;,&quot;manualOverrideText&quot;:&quot;&quot;},&quot;citationItems&quot;:[{&quot;id&quot;:&quot;f26be053-7b2d-38de-a979-4bd1a7b64c30&quot;,&quot;itemData&quot;:{&quot;type&quot;:&quot;article-journal&quot;,&quot;id&quot;:&quot;f26be053-7b2d-38de-a979-4bd1a7b64c30&quot;,&quot;title&quot;:&quot;On dynamic mode decomposition: Theory and applications&quot;,&quot;author&quot;:[{&quot;family&quot;:&quot;H. Tu&quot;,&quot;given&quot;:&quot;Jonathan&quot;,&quot;parse-names&quot;:false,&quot;dropping-particle&quot;:&quot;&quot;,&quot;non-dropping-particle&quot;:&quot;&quot;},{&quot;family&quot;:&quot;W. Rowley&quot;,&quot;given&quot;:&quot;Clarence&quot;,&quot;parse-names&quot;:false,&quot;dropping-particle&quot;:&quot;&quot;,&quot;non-dropping-particle&quot;:&quot;&quot;},{&quot;family&quot;:&quot;M. Luchtenburg&quot;,&quot;given&quot;:&quot;Dirk&quot;,&quot;parse-names&quot;:false,&quot;dropping-particle&quot;:&quot;&quot;,&quot;non-dropping-particle&quot;:&quot;&quot;},{&quot;family&quot;:&quot;L. Brunton&quot;,&quot;given&quot;:&quot;Steven&quot;,&quot;parse-names&quot;:false,&quot;dropping-particle&quot;:&quot;&quot;,&quot;non-dropping-particle&quot;:&quot;&quot;},{&quot;family&quot;:&quot;Nathan Kutz&quot;,&quot;given&quot;:&quot;J.&quot;,&quot;parse-names&quot;:false,&quot;dropping-particle&quot;:&quot;&quot;,&quot;non-dropping-particle&quot;:&quot;&quot;}],&quot;container-title&quot;:&quot;Journal of Computational Dynamics&quot;,&quot;DOI&quot;:&quot;10.3934/jcd.2014.1.391&quot;,&quot;ISSN&quot;:&quot;2158-2505&quot;,&quot;URL&quot;:&quot;http://aimsciences.org//article/doi/10.3934/jcd.2014.1.391&quot;,&quot;issued&quot;:{&quot;date-parts&quot;:[[2014,12,1]]},&quot;page&quot;:&quot;391-421&quot;,&quot;abstract&quot;:&quot;Originally introduced in the fluid mechanics community, dynamic mode decomposition (DMD) has emerged as a powerful tool for analyzing the dynamics of nonlinear systems. However, existing DMD theory deals primarily with sequential time series for which the measurement dimension is much larger than the number of measurements taken. We present a theoretical framework in which we define DMD as the eigendecomposition of an approximating linear operator. This generalizes DMD to a larger class of datasets, including nonsequential time series. We demonstrate the utility of this approach by presenting novel sampling strategies that increase computational effciency and mitigate the effects of noise, respectively. We also introduce the concept of linear consistency, which helps explain the potential pitfalls of applying DMD to rank-deficient datasets, illustrating with examples. Such computations are not considered in the existing literature but can be understood using our more general framework. In addition, we show that our theory strengthens the connections between DMD and Koopman operator theory. It also establishes connections between DMD and other techniques, including the eigensystem realization algorithm (ERA), a system identification method, and linear inverse modeling (LIM), a method from climate science. We show that under certain conditions, DMD is equivalent to LIM.&quot;,&quot;publisher&quot;:&quot;American Institute of Mathematical Sciences&quot;,&quot;issue&quot;:&quot;2&quot;,&quot;volume&quot;:&quot;1&quot;,&quot;container-title-short&quot;:&quot;&quot;},&quot;isTemporary&quot;:false}],&quot;citationTag&quot;:&quot;MENDELEY_CITATION_v3_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&quot;}]"/>
     <we:property name="MENDELEY_CITATIONS_STYLE" value="{&quot;id&quot;:&quot;https://www.zotero.org/styles/ieee&quot;,&quot;title&quot;:&quot;IEEE&quot;,&quot;format&quot;:&quot;numeric&quot;,&quot;defaultLocale&quot;:null,&quot;isLocaleCodeValid&quot;:true}"/>
   </we:properties>
   <we:bindings/>

</xml_diff>